<commit_message>
added a new branch
</commit_message>
<xml_diff>
--- a/прога.docx
+++ b/прога.docx
@@ -3,12 +3,14 @@
 <w:document xmlns:wpc="http://schemas.microsoft.com/office/word/2010/wordprocessingCanvas" xmlns:mc="http://schemas.openxmlformats.org/markup-compatibility/2006" xmlns:o="urn:schemas-microsoft-com:office:office" xmlns:r="http://schemas.openxmlformats.org/officeDocument/2006/relationships" xmlns:m="http://schemas.openxmlformats.org/officeDocument/2006/math" xmlns:v="urn:schemas-microsoft-com:vml" xmlns:wp14="http://schemas.microsoft.com/office/word/2010/wordprocessingDrawing" xmlns:wp="http://schemas.openxmlformats.org/drawingml/2006/wordprocessingDrawing" xmlns:w10="urn:schemas-microsoft-com:office:word" xmlns:w="http://schemas.openxmlformats.org/wordprocessingml/2006/main" xmlns:w14="http://schemas.microsoft.com/office/word/2010/wordml" xmlns:w15="http://schemas.microsoft.com/office/word/2012/wordml" xmlns:wpg="http://schemas.microsoft.com/office/word/2010/wordprocessingGroup" xmlns:wpi="http://schemas.microsoft.com/office/word/2010/wordprocessingInk" xmlns:wne="http://schemas.microsoft.com/office/word/2006/wordml" xmlns:wps="http://schemas.microsoft.com/office/word/2010/wordprocessingShape" mc:Ignorable="w14 w15 wp14">
   <w:body>
     <w:p>
+      <w:proofErr w:type="spellStart"/>
       <w:r>
         <w:rPr>
           <w:lang w:val="en-US"/>
         </w:rPr>
         <w:t>Git</w:t>
       </w:r>
+      <w:proofErr w:type="spellEnd"/>
     </w:p>
     <w:p>
       <w:pPr>
@@ -56,18 +58,25 @@
       <w:r>
         <w:t xml:space="preserve">Скачиваем </w:t>
       </w:r>
+      <w:proofErr w:type="spellStart"/>
       <w:r>
         <w:rPr>
           <w:lang w:val="en-US"/>
         </w:rPr>
         <w:t>git</w:t>
       </w:r>
+      <w:proofErr w:type="spellEnd"/>
       <w:r>
         <w:t>.</w:t>
       </w:r>
       <w:r>
-        <w:t>клиент - связующее звено. Следит за нужной папкой (локальным репозиторием</w:t>
-      </w:r>
+        <w:t xml:space="preserve">клиент - связующее звено. Следит за нужной папкой (локальным </w:t>
+      </w:r>
+      <w:proofErr w:type="spellStart"/>
+      <w:r>
+        <w:t>репозиторием</w:t>
+      </w:r>
+      <w:proofErr w:type="spellEnd"/>
       <w:r>
         <w:t xml:space="preserve"> </w:t>
       </w:r>
@@ -87,7 +96,15 @@
         <w:t>repository</w:t>
       </w:r>
       <w:r>
-        <w:t xml:space="preserve">) и копирует ее в папку на сервере (удаленный репозиторий </w:t>
+        <w:t xml:space="preserve">) и копирует ее в папку на сервере (удаленный </w:t>
+      </w:r>
+      <w:proofErr w:type="spellStart"/>
+      <w:r>
+        <w:t>репозиторий</w:t>
+      </w:r>
+      <w:proofErr w:type="spellEnd"/>
+      <w:r>
+        <w:t xml:space="preserve"> </w:t>
       </w:r>
       <w:r>
         <w:rPr>
@@ -115,12 +132,14 @@
       <w:r>
         <w:t xml:space="preserve">открываем </w:t>
       </w:r>
+      <w:proofErr w:type="spellStart"/>
       <w:r>
         <w:rPr>
           <w:lang w:val="en-US"/>
         </w:rPr>
         <w:t>git</w:t>
       </w:r>
+      <w:proofErr w:type="spellEnd"/>
       <w:r>
         <w:t>,</w:t>
       </w:r>
@@ -137,12 +156,16 @@
           <w:lang w:val="en-US"/>
         </w:rPr>
       </w:pPr>
+      <w:proofErr w:type="spellStart"/>
+      <w:proofErr w:type="gramStart"/>
       <w:r>
         <w:rPr>
           <w:lang w:val="en-US"/>
         </w:rPr>
         <w:t>git</w:t>
       </w:r>
+      <w:proofErr w:type="spellEnd"/>
+      <w:proofErr w:type="gramEnd"/>
       <w:r>
         <w:rPr>
           <w:lang w:val="en-US"/>
@@ -161,7 +184,7 @@
         </w:rPr>
         <w:t xml:space="preserve"> </w:t>
       </w:r>
-      <w:hyperlink r:id="rId5" w:history="1">
+      <w:hyperlink r:id="rId7" w:history="1">
         <w:r>
           <w:rPr>
             <w:rStyle w:val="a4"/>
@@ -269,12 +292,14 @@
       <w:r>
         <w:t xml:space="preserve">велим </w:t>
       </w:r>
+      <w:proofErr w:type="spellStart"/>
       <w:r>
         <w:rPr>
           <w:lang w:val="en-US"/>
         </w:rPr>
         <w:t>git</w:t>
       </w:r>
+      <w:proofErr w:type="spellEnd"/>
       <w:r>
         <w:t xml:space="preserve"> </w:t>
       </w:r>
@@ -283,12 +308,14 @@
       </w:r>
     </w:p>
     <w:p>
+      <w:proofErr w:type="gramStart"/>
       <w:r>
         <w:rPr>
           <w:lang w:val="en-US"/>
         </w:rPr>
         <w:t>cd</w:t>
       </w:r>
+      <w:proofErr w:type="gramEnd"/>
       <w:r>
         <w:t xml:space="preserve"> “</w:t>
       </w:r>
@@ -319,25 +346,31 @@
       <w:r>
         <w:t>_</w:t>
       </w:r>
+      <w:proofErr w:type="spellStart"/>
       <w:r>
         <w:rPr>
           <w:lang w:val="en-US"/>
         </w:rPr>
         <w:t>homeworks</w:t>
       </w:r>
-    </w:p>
-    <w:p>
-      <w:pPr>
-        <w:rPr>
-          <w:lang w:val="en-US"/>
-        </w:rPr>
-      </w:pPr>
+      <w:proofErr w:type="spellEnd"/>
+    </w:p>
+    <w:p>
+      <w:pPr>
+        <w:rPr>
+          <w:lang w:val="en-US"/>
+        </w:rPr>
+      </w:pPr>
+      <w:proofErr w:type="spellStart"/>
+      <w:proofErr w:type="gramStart"/>
       <w:r>
         <w:rPr>
           <w:lang w:val="en-US"/>
         </w:rPr>
         <w:t>git</w:t>
       </w:r>
+      <w:proofErr w:type="spellEnd"/>
+      <w:proofErr w:type="gramEnd"/>
       <w:r>
         <w:t xml:space="preserve"> </w:t>
       </w:r>
@@ -368,12 +401,16 @@
       </w:pPr>
     </w:p>
     <w:p>
+      <w:proofErr w:type="spellStart"/>
+      <w:proofErr w:type="gramStart"/>
       <w:r>
         <w:rPr>
           <w:lang w:val="en-US"/>
         </w:rPr>
         <w:t>git</w:t>
       </w:r>
+      <w:proofErr w:type="spellEnd"/>
+      <w:proofErr w:type="gramEnd"/>
       <w:r>
         <w:t xml:space="preserve"> </w:t>
       </w:r>
@@ -387,8 +424,13 @@
         <w:t xml:space="preserve"> . (</w:t>
       </w:r>
       <w:r>
-        <w:t>добавить все файлы в репозитории</w:t>
-      </w:r>
+        <w:t xml:space="preserve">добавить все файлы в </w:t>
+      </w:r>
+      <w:proofErr w:type="spellStart"/>
+      <w:r>
+        <w:t>репозитории</w:t>
+      </w:r>
+      <w:proofErr w:type="spellEnd"/>
       <w:r>
         <w:t>)</w:t>
       </w:r>
@@ -402,12 +444,16 @@
       </w:r>
     </w:p>
     <w:p>
+      <w:proofErr w:type="spellStart"/>
+      <w:proofErr w:type="gramStart"/>
       <w:r>
         <w:rPr>
           <w:lang w:val="en-US"/>
         </w:rPr>
         <w:t>git</w:t>
       </w:r>
+      <w:proofErr w:type="spellEnd"/>
+      <w:proofErr w:type="gramEnd"/>
       <w:r>
         <w:t xml:space="preserve"> </w:t>
       </w:r>
@@ -437,12 +483,16 @@
       </w:r>
     </w:p>
     <w:p>
+      <w:proofErr w:type="spellStart"/>
+      <w:proofErr w:type="gramStart"/>
       <w:r>
         <w:rPr>
           <w:lang w:val="en-US"/>
         </w:rPr>
         <w:t>git</w:t>
       </w:r>
+      <w:proofErr w:type="spellEnd"/>
+      <w:proofErr w:type="gramEnd"/>
       <w:r>
         <w:t xml:space="preserve"> </w:t>
       </w:r>
@@ -465,19 +515,28 @@
         <w:t xml:space="preserve"> “</w:t>
       </w:r>
       <w:r>
-        <w:t>правка в предыдущий коммит</w:t>
-      </w:r>
+        <w:t xml:space="preserve">правка в предыдущий </w:t>
+      </w:r>
+      <w:proofErr w:type="spellStart"/>
+      <w:r>
+        <w:t>коммит</w:t>
+      </w:r>
+      <w:proofErr w:type="spellEnd"/>
       <w:r>
         <w:t>”</w:t>
       </w:r>
     </w:p>
     <w:p>
+      <w:proofErr w:type="spellStart"/>
+      <w:proofErr w:type="gramStart"/>
       <w:r>
         <w:rPr>
           <w:lang w:val="en-US"/>
         </w:rPr>
         <w:t>git</w:t>
       </w:r>
+      <w:proofErr w:type="spellEnd"/>
+      <w:proofErr w:type="gramEnd"/>
       <w:r>
         <w:t xml:space="preserve"> </w:t>
       </w:r>
@@ -496,12 +555,16 @@
     </w:p>
     <w:p/>
     <w:p>
+      <w:proofErr w:type="spellStart"/>
+      <w:proofErr w:type="gramStart"/>
       <w:r>
         <w:rPr>
           <w:lang w:val="en-US"/>
         </w:rPr>
         <w:t>git</w:t>
       </w:r>
+      <w:proofErr w:type="spellEnd"/>
+      <w:proofErr w:type="gramEnd"/>
       <w:r>
         <w:t xml:space="preserve"> </w:t>
       </w:r>
@@ -526,31 +589,47 @@
           <w:lang w:val="en-US"/>
         </w:rPr>
       </w:pPr>
-      <w:r>
-        <w:rPr>
-          <w:lang w:val="en-US"/>
-        </w:rPr>
-        <w:t>settings add collaborators</w:t>
-      </w:r>
-    </w:p>
-    <w:p>
-      <w:pPr>
-        <w:rPr>
-          <w:lang w:val="en-US"/>
-        </w:rPr>
-      </w:pPr>
-    </w:p>
-    <w:p>
-      <w:pPr>
-        <w:rPr>
-          <w:lang w:val="en-US"/>
-        </w:rPr>
-      </w:pPr>
-      <w:r>
-        <w:rPr>
-          <w:lang w:val="en-US"/>
-        </w:rPr>
-        <w:t>ElizavetaKuzmenko/Programming-and-computer-instruments/wiki</w:t>
+      <w:proofErr w:type="gramStart"/>
+      <w:r>
+        <w:rPr>
+          <w:lang w:val="en-US"/>
+        </w:rPr>
+        <w:t>settings</w:t>
+      </w:r>
+      <w:proofErr w:type="gramEnd"/>
+      <w:r>
+        <w:rPr>
+          <w:lang w:val="en-US"/>
+        </w:rPr>
+        <w:t xml:space="preserve"> add collaborators</w:t>
+      </w:r>
+    </w:p>
+    <w:p>
+      <w:pPr>
+        <w:rPr>
+          <w:lang w:val="en-US"/>
+        </w:rPr>
+      </w:pPr>
+    </w:p>
+    <w:p>
+      <w:pPr>
+        <w:rPr>
+          <w:lang w:val="en-US"/>
+        </w:rPr>
+      </w:pPr>
+      <w:proofErr w:type="spellStart"/>
+      <w:r>
+        <w:rPr>
+          <w:lang w:val="en-US"/>
+        </w:rPr>
+        <w:t>ElizavetaKuzmenko</w:t>
+      </w:r>
+      <w:proofErr w:type="spellEnd"/>
+      <w:r>
+        <w:rPr>
+          <w:lang w:val="en-US"/>
+        </w:rPr>
+        <w:t>/Programming-and-computer-instruments/wiki</w:t>
       </w:r>
     </w:p>
     <w:p>
@@ -580,12 +659,16 @@
       </w:r>
     </w:p>
     <w:p>
+      <w:proofErr w:type="spellStart"/>
+      <w:proofErr w:type="gramStart"/>
       <w:r>
         <w:rPr>
           <w:lang w:val="en-US"/>
         </w:rPr>
         <w:t>git</w:t>
       </w:r>
+      <w:proofErr w:type="spellEnd"/>
+      <w:proofErr w:type="gramEnd"/>
       <w:r>
         <w:t xml:space="preserve"> </w:t>
       </w:r>
@@ -616,12 +699,16 @@
           <w:lang w:val="en-US"/>
         </w:rPr>
       </w:pPr>
+      <w:proofErr w:type="spellStart"/>
+      <w:proofErr w:type="gramStart"/>
       <w:r>
         <w:rPr>
           <w:lang w:val="en-US"/>
         </w:rPr>
         <w:t>git</w:t>
       </w:r>
+      <w:proofErr w:type="spellEnd"/>
+      <w:proofErr w:type="gramEnd"/>
       <w:r>
         <w:t xml:space="preserve"> </w:t>
       </w:r>
@@ -657,6 +744,8 @@
       </w:r>
     </w:p>
     <w:p>
+      <w:proofErr w:type="spellStart"/>
+      <w:proofErr w:type="gramStart"/>
       <w:r>
         <w:rPr>
           <w:lang w:val="en-US"/>
@@ -664,6 +753,8 @@
         <w:lastRenderedPageBreak/>
         <w:t>git</w:t>
       </w:r>
+      <w:proofErr w:type="spellEnd"/>
+      <w:proofErr w:type="gramEnd"/>
       <w:r>
         <w:t xml:space="preserve"> </w:t>
       </w:r>
@@ -698,28 +789,133 @@
           <w:lang w:val="en-US"/>
         </w:rPr>
       </w:pPr>
-      <w:r>
-        <w:rPr>
-          <w:lang w:val="en-US"/>
-        </w:rPr>
-        <w:t>git push</w:t>
-      </w:r>
-    </w:p>
-    <w:p>
-      <w:pPr>
-        <w:rPr>
-          <w:lang w:val="en-US"/>
-        </w:rPr>
-      </w:pPr>
-    </w:p>
-    <w:p>
-      <w:pPr>
-        <w:rPr>
-          <w:lang w:val="en-US"/>
-        </w:rPr>
-      </w:pPr>
-      <w:r>
-        <w:t>дз лежит на вики, хоум</w:t>
+      <w:proofErr w:type="spellStart"/>
+      <w:proofErr w:type="gramStart"/>
+      <w:r>
+        <w:rPr>
+          <w:lang w:val="en-US"/>
+        </w:rPr>
+        <w:t>git</w:t>
+      </w:r>
+      <w:proofErr w:type="spellEnd"/>
+      <w:proofErr w:type="gramEnd"/>
+      <w:r>
+        <w:rPr>
+          <w:lang w:val="en-US"/>
+        </w:rPr>
+        <w:t xml:space="preserve"> push</w:t>
+      </w:r>
+    </w:p>
+    <w:p>
+      <w:pPr>
+        <w:rPr>
+          <w:lang w:val="en-US"/>
+        </w:rPr>
+      </w:pPr>
+    </w:p>
+    <w:p>
+      <w:proofErr w:type="spellStart"/>
+      <w:r>
+        <w:t>дз</w:t>
+      </w:r>
+      <w:proofErr w:type="spellEnd"/>
+      <w:r>
+        <w:t xml:space="preserve"> лежит </w:t>
+      </w:r>
+      <w:proofErr w:type="gramStart"/>
+      <w:r>
+        <w:t>на вики</w:t>
+      </w:r>
+      <w:proofErr w:type="gramEnd"/>
+      <w:r>
+        <w:t xml:space="preserve">, </w:t>
+      </w:r>
+      <w:proofErr w:type="spellStart"/>
+      <w:r>
+        <w:t>хоум</w:t>
+      </w:r>
+      <w:proofErr w:type="spellEnd"/>
+    </w:p>
+    <w:p/>
+    <w:p>
+      <w:pPr>
+        <w:rPr>
+          <w:lang w:val="en-US"/>
+        </w:rPr>
+      </w:pPr>
+      <w:proofErr w:type="gramStart"/>
+      <w:r>
+        <w:rPr>
+          <w:lang w:val="en-US"/>
+        </w:rPr>
+        <w:t>ctrl</w:t>
+      </w:r>
+      <w:proofErr w:type="gramEnd"/>
+      <w:r>
+        <w:rPr>
+          <w:lang w:val="en-US"/>
+        </w:rPr>
+        <w:t xml:space="preserve"> c </w:t>
+      </w:r>
+    </w:p>
+    <w:p>
+      <w:pPr>
+        <w:rPr>
+          <w:lang w:val="en-US"/>
+        </w:rPr>
+      </w:pPr>
+    </w:p>
+    <w:p>
+      <w:pPr>
+        <w:rPr>
+          <w:lang w:val="en-US"/>
+        </w:rPr>
+      </w:pPr>
+    </w:p>
+    <w:p>
+      <w:pPr>
+        <w:rPr>
+          <w:lang w:val="en-US"/>
+        </w:rPr>
+      </w:pPr>
+    </w:p>
+    <w:p>
+      <w:r>
+        <w:t>лингвистика ресурсы</w:t>
+      </w:r>
+    </w:p>
+    <w:p>
+      <w:r>
+        <w:t>кили - комп инструменты</w:t>
+      </w:r>
+    </w:p>
+    <w:p>
+      <w:r>
+        <w:t>поднимаем руку</w:t>
+      </w:r>
+    </w:p>
+    <w:p/>
+    <w:p>
+      <w:r>
+        <w:t>грамматики, словари, много текстов</w:t>
+      </w:r>
+      <w:r>
+        <w:t xml:space="preserve"> и живое общение</w:t>
+      </w:r>
+    </w:p>
+    <w:p>
+      <w:r>
+        <w:t>язык - средство общения</w:t>
+      </w:r>
+    </w:p>
+    <w:p>
+      <w:r>
+        <w:t>в языке всегда много вариантов выражения мысли, все зависит от ситуации</w:t>
+      </w:r>
+    </w:p>
+    <w:p>
+      <w:r>
+        <w:t>язык живой и меняется</w:t>
       </w:r>
       <w:bookmarkStart w:id="0" w:name="_GoBack"/>
       <w:bookmarkEnd w:id="0"/>
@@ -732,6 +928,56 @@
     </w:sectPr>
   </w:body>
 </w:document>
+</file>
+
+<file path=word/endnotes.xml><?xml version="1.0" encoding="utf-8"?>
+<w:endnotes xmlns:wpc="http://schemas.microsoft.com/office/word/2010/wordprocessingCanvas" xmlns:mc="http://schemas.openxmlformats.org/markup-compatibility/2006" xmlns:o="urn:schemas-microsoft-com:office:office" xmlns:r="http://schemas.openxmlformats.org/officeDocument/2006/relationships" xmlns:m="http://schemas.openxmlformats.org/officeDocument/2006/math" xmlns:v="urn:schemas-microsoft-com:vml" xmlns:wp14="http://schemas.microsoft.com/office/word/2010/wordprocessingDrawing" xmlns:wp="http://schemas.openxmlformats.org/drawingml/2006/wordprocessingDrawing" xmlns:w10="urn:schemas-microsoft-com:office:word" xmlns:w="http://schemas.openxmlformats.org/wordprocessingml/2006/main" xmlns:w14="http://schemas.microsoft.com/office/word/2010/wordml" xmlns:w15="http://schemas.microsoft.com/office/word/2012/wordml" xmlns:wpg="http://schemas.microsoft.com/office/word/2010/wordprocessingGroup" xmlns:wpi="http://schemas.microsoft.com/office/word/2010/wordprocessingInk" xmlns:wne="http://schemas.microsoft.com/office/word/2006/wordml" xmlns:wps="http://schemas.microsoft.com/office/word/2010/wordprocessingShape" mc:Ignorable="w14 w15 wp14">
+  <w:endnote w:type="separator" w:id="-1">
+    <w:p>
+      <w:pPr>
+        <w:spacing w:after="0" w:line="240" w:lineRule="auto"/>
+      </w:pPr>
+      <w:r>
+        <w:separator/>
+      </w:r>
+    </w:p>
+  </w:endnote>
+  <w:endnote w:type="continuationSeparator" w:id="0">
+    <w:p>
+      <w:pPr>
+        <w:spacing w:after="0" w:line="240" w:lineRule="auto"/>
+      </w:pPr>
+      <w:r>
+        <w:continuationSeparator/>
+      </w:r>
+    </w:p>
+  </w:endnote>
+</w:endnotes>
+</file>
+
+<file path=word/footnotes.xml><?xml version="1.0" encoding="utf-8"?>
+<w:footnotes xmlns:wpc="http://schemas.microsoft.com/office/word/2010/wordprocessingCanvas" xmlns:mc="http://schemas.openxmlformats.org/markup-compatibility/2006" xmlns:o="urn:schemas-microsoft-com:office:office" xmlns:r="http://schemas.openxmlformats.org/officeDocument/2006/relationships" xmlns:m="http://schemas.openxmlformats.org/officeDocument/2006/math" xmlns:v="urn:schemas-microsoft-com:vml" xmlns:wp14="http://schemas.microsoft.com/office/word/2010/wordprocessingDrawing" xmlns:wp="http://schemas.openxmlformats.org/drawingml/2006/wordprocessingDrawing" xmlns:w10="urn:schemas-microsoft-com:office:word" xmlns:w="http://schemas.openxmlformats.org/wordprocessingml/2006/main" xmlns:w14="http://schemas.microsoft.com/office/word/2010/wordml" xmlns:w15="http://schemas.microsoft.com/office/word/2012/wordml" xmlns:wpg="http://schemas.microsoft.com/office/word/2010/wordprocessingGroup" xmlns:wpi="http://schemas.microsoft.com/office/word/2010/wordprocessingInk" xmlns:wne="http://schemas.microsoft.com/office/word/2006/wordml" xmlns:wps="http://schemas.microsoft.com/office/word/2010/wordprocessingShape" mc:Ignorable="w14 w15 wp14">
+  <w:footnote w:type="separator" w:id="-1">
+    <w:p>
+      <w:pPr>
+        <w:spacing w:after="0" w:line="240" w:lineRule="auto"/>
+      </w:pPr>
+      <w:r>
+        <w:separator/>
+      </w:r>
+    </w:p>
+  </w:footnote>
+  <w:footnote w:type="continuationSeparator" w:id="0">
+    <w:p>
+      <w:pPr>
+        <w:spacing w:after="0" w:line="240" w:lineRule="auto"/>
+      </w:pPr>
+      <w:r>
+        <w:continuationSeparator/>
+      </w:r>
+    </w:p>
+  </w:footnote>
+</w:footnotes>
 </file>
 
 <file path=word/numbering.xml><?xml version="1.0" encoding="utf-8"?>
@@ -1298,6 +1544,50 @@
       <w:u w:val="single"/>
     </w:rPr>
   </w:style>
+  <w:style w:type="paragraph" w:styleId="a5">
+    <w:name w:val="header"/>
+    <w:basedOn w:val="a"/>
+    <w:link w:val="a6"/>
+    <w:uiPriority w:val="99"/>
+    <w:unhideWhenUsed/>
+    <w:rsid w:val="00C05BC0"/>
+    <w:pPr>
+      <w:tabs>
+        <w:tab w:val="center" w:pos="4677"/>
+        <w:tab w:val="right" w:pos="9355"/>
+      </w:tabs>
+      <w:spacing w:after="0" w:line="240" w:lineRule="auto"/>
+    </w:pPr>
+  </w:style>
+  <w:style w:type="character" w:customStyle="1" w:styleId="a6">
+    <w:name w:val="Верхний колонтитул Знак"/>
+    <w:basedOn w:val="a0"/>
+    <w:link w:val="a5"/>
+    <w:uiPriority w:val="99"/>
+    <w:rsid w:val="00C05BC0"/>
+  </w:style>
+  <w:style w:type="paragraph" w:styleId="a7">
+    <w:name w:val="footer"/>
+    <w:basedOn w:val="a"/>
+    <w:link w:val="a8"/>
+    <w:uiPriority w:val="99"/>
+    <w:unhideWhenUsed/>
+    <w:rsid w:val="00C05BC0"/>
+    <w:pPr>
+      <w:tabs>
+        <w:tab w:val="center" w:pos="4677"/>
+        <w:tab w:val="right" w:pos="9355"/>
+      </w:tabs>
+      <w:spacing w:after="0" w:line="240" w:lineRule="auto"/>
+    </w:pPr>
+  </w:style>
+  <w:style w:type="character" w:customStyle="1" w:styleId="a8">
+    <w:name w:val="Нижний колонтитул Знак"/>
+    <w:basedOn w:val="a0"/>
+    <w:link w:val="a7"/>
+    <w:uiPriority w:val="99"/>
+    <w:rsid w:val="00C05BC0"/>
+  </w:style>
 </w:styles>
 </file>
 

</xml_diff>

<commit_message>
‘trying git commit -m ‘trying
</commit_message>
<xml_diff>
--- a/прога.docx
+++ b/прога.docx
@@ -161,7 +161,7 @@
         </w:rPr>
         <w:t xml:space="preserve"> </w:t>
       </w:r>
-      <w:hyperlink r:id="rId5" w:history="1">
+      <w:hyperlink r:id="rId7" w:history="1">
         <w:r>
           <w:rPr>
             <w:rStyle w:val="a4"/>
@@ -339,6 +339,9 @@
         <w:t>git</w:t>
       </w:r>
       <w:r>
+        <w:rPr>
+          <w:lang w:val="en-US"/>
+        </w:rPr>
         <w:t xml:space="preserve"> </w:t>
       </w:r>
       <w:r>
@@ -348,10 +351,22 @@
         <w:t>add</w:t>
       </w:r>
       <w:r>
+        <w:rPr>
+          <w:lang w:val="en-US"/>
+        </w:rPr>
         <w:t xml:space="preserve"> “</w:t>
       </w:r>
       <w:r>
-        <w:t>имя файла</w:t>
+        <w:t>имя</w:t>
+      </w:r>
+      <w:r>
+        <w:rPr>
+          <w:lang w:val="en-US"/>
+        </w:rPr>
+        <w:t xml:space="preserve"> </w:t>
+      </w:r>
+      <w:r>
+        <w:t>файла</w:t>
       </w:r>
       <w:r>
         <w:rPr>
@@ -375,6 +390,9 @@
         <w:t>git</w:t>
       </w:r>
       <w:r>
+        <w:rPr>
+          <w:lang w:val="en-US"/>
+        </w:rPr>
         <w:t xml:space="preserve"> </w:t>
       </w:r>
       <w:r>
@@ -384,7 +402,13 @@
         <w:t>add</w:t>
       </w:r>
       <w:r>
-        <w:t xml:space="preserve"> . (</w:t>
+        <w:rPr>
+          <w:lang w:val="en-US"/>
+        </w:rPr>
+        <w:t xml:space="preserve"> . </w:t>
+      </w:r>
+      <w:r>
+        <w:t>(</w:t>
       </w:r>
       <w:r>
         <w:t>добавить все файлы в репозитории</w:t>
@@ -561,18 +585,10 @@
       </w:pPr>
     </w:p>
     <w:p>
-      <w:pPr>
-        <w:rPr>
-          <w:lang w:val="en-US"/>
-        </w:rPr>
-      </w:pPr>
       <w:r>
         <w:t>Разные версии - ветки</w:t>
       </w:r>
       <w:r>
-        <w:rPr>
-          <w:lang w:val="en-US"/>
-        </w:rPr>
         <w:t xml:space="preserve"> </w:t>
       </w:r>
       <w:r>
@@ -611,11 +627,6 @@
       </w:r>
     </w:p>
     <w:p>
-      <w:pPr>
-        <w:rPr>
-          <w:lang w:val="en-US"/>
-        </w:rPr>
-      </w:pPr>
       <w:r>
         <w:rPr>
           <w:lang w:val="en-US"/>
@@ -638,19 +649,10 @@
         <w:t>имя ветки</w:t>
       </w:r>
       <w:r>
-        <w:rPr>
-          <w:lang w:val="en-US"/>
-        </w:rPr>
         <w:t>”</w:t>
       </w:r>
     </w:p>
-    <w:p>
-      <w:pPr>
-        <w:rPr>
-          <w:lang w:val="en-US"/>
-        </w:rPr>
-      </w:pPr>
-    </w:p>
+    <w:p/>
     <w:p>
       <w:r>
         <w:t xml:space="preserve">запишем изменения </w:t>
@@ -693,34 +695,2249 @@
       </w:r>
     </w:p>
     <w:p>
-      <w:pPr>
-        <w:rPr>
-          <w:lang w:val="en-US"/>
-        </w:rPr>
-      </w:pPr>
-      <w:r>
-        <w:rPr>
-          <w:lang w:val="en-US"/>
-        </w:rPr>
-        <w:t>git push</w:t>
-      </w:r>
-    </w:p>
-    <w:p>
-      <w:pPr>
-        <w:rPr>
-          <w:lang w:val="en-US"/>
-        </w:rPr>
-      </w:pPr>
-    </w:p>
-    <w:p>
-      <w:pPr>
-        <w:rPr>
-          <w:lang w:val="en-US"/>
-        </w:rPr>
-      </w:pPr>
+      <w:r>
+        <w:rPr>
+          <w:lang w:val="en-US"/>
+        </w:rPr>
+        <w:t>git</w:t>
+      </w:r>
+      <w:r>
+        <w:t xml:space="preserve"> </w:t>
+      </w:r>
+      <w:r>
+        <w:rPr>
+          <w:lang w:val="en-US"/>
+        </w:rPr>
+        <w:t>push</w:t>
+      </w:r>
+    </w:p>
+    <w:p/>
+    <w:p>
       <w:r>
         <w:t>дз лежит на вики, хоум</w:t>
       </w:r>
+    </w:p>
+    <w:p/>
+    <w:p>
+      <w:r>
+        <w:rPr>
+          <w:lang w:val="en-US"/>
+        </w:rPr>
+        <w:t>ctrl</w:t>
+      </w:r>
+      <w:r>
+        <w:t xml:space="preserve"> </w:t>
+      </w:r>
+      <w:r>
+        <w:rPr>
+          <w:lang w:val="en-US"/>
+        </w:rPr>
+        <w:t>c</w:t>
+      </w:r>
+      <w:r>
+        <w:t xml:space="preserve"> </w:t>
+      </w:r>
+    </w:p>
+    <w:p/>
+    <w:p/>
+    <w:p/>
+    <w:p>
+      <w:r>
+        <w:t>лингвистика ресурсы</w:t>
+      </w:r>
+    </w:p>
+    <w:p>
+      <w:r>
+        <w:t>кили - комп инструменты</w:t>
+      </w:r>
+    </w:p>
+    <w:p>
+      <w:r>
+        <w:t>поднимаем руку</w:t>
+      </w:r>
+    </w:p>
+    <w:p/>
+    <w:p>
+      <w:r>
+        <w:t>грамматики, словари, много текстов</w:t>
+      </w:r>
+      <w:r>
+        <w:t xml:space="preserve"> и живое общение</w:t>
+      </w:r>
+    </w:p>
+    <w:p>
+      <w:r>
+        <w:t>язык - средство общения</w:t>
+      </w:r>
+    </w:p>
+    <w:p>
+      <w:r>
+        <w:t>в языке всегда много вариантов выражения мысли, все зависит от ситуации</w:t>
+      </w:r>
+    </w:p>
+    <w:p>
+      <w:r>
+        <w:t>язык живой и меняется</w:t>
+      </w:r>
+    </w:p>
+    <w:p/>
+    <w:p>
+      <w:r>
+        <w:rPr>
+          <w:lang w:val="en-US"/>
+        </w:rPr>
+        <w:t>books</w:t>
+      </w:r>
+      <w:r>
+        <w:t>.</w:t>
+      </w:r>
+      <w:r>
+        <w:rPr>
+          <w:lang w:val="en-US"/>
+        </w:rPr>
+        <w:t>google</w:t>
+      </w:r>
+      <w:r>
+        <w:t>.</w:t>
+      </w:r>
+      <w:r>
+        <w:rPr>
+          <w:lang w:val="en-US"/>
+        </w:rPr>
+        <w:t>com</w:t>
+      </w:r>
+    </w:p>
+    <w:p/>
+    <w:p>
+      <w:r>
+        <w:t>Народные</w:t>
+      </w:r>
+      <w:r>
+        <w:t xml:space="preserve"> </w:t>
+      </w:r>
+      <w:r>
+        <w:t>проекты</w:t>
+      </w:r>
+      <w:r>
+        <w:t>:</w:t>
+      </w:r>
+    </w:p>
+    <w:p>
+      <w:r>
+        <w:rPr>
+          <w:lang w:val="en-US"/>
+        </w:rPr>
+        <w:t>lib</w:t>
+      </w:r>
+      <w:r>
+        <w:t>.</w:t>
+      </w:r>
+      <w:r>
+        <w:rPr>
+          <w:lang w:val="en-US"/>
+        </w:rPr>
+        <w:t>ru</w:t>
+      </w:r>
+    </w:p>
+    <w:p>
+      <w:r>
+        <w:rPr>
+          <w:lang w:val="en-US"/>
+        </w:rPr>
+        <w:t>lib</w:t>
+      </w:r>
+      <w:r>
+        <w:t>.</w:t>
+      </w:r>
+      <w:r>
+        <w:rPr>
+          <w:lang w:val="en-US"/>
+        </w:rPr>
+        <w:t>aldebaran</w:t>
+      </w:r>
+      <w:r>
+        <w:t>.</w:t>
+      </w:r>
+      <w:r>
+        <w:rPr>
+          <w:lang w:val="en-US"/>
+        </w:rPr>
+        <w:t>ru</w:t>
+      </w:r>
+    </w:p>
+    <w:p>
+      <w:r>
+        <w:rPr>
+          <w:lang w:val="en-US"/>
+        </w:rPr>
+        <w:t>netslova</w:t>
+      </w:r>
+      <w:r>
+        <w:t>.</w:t>
+      </w:r>
+      <w:r>
+        <w:rPr>
+          <w:lang w:val="en-US"/>
+        </w:rPr>
+        <w:t>ru</w:t>
+      </w:r>
+    </w:p>
+    <w:p>
+      <w:r>
+        <w:rPr>
+          <w:lang w:val="en-US"/>
+        </w:rPr>
+        <w:t>russ</w:t>
+      </w:r>
+      <w:r>
+        <w:t>.</w:t>
+      </w:r>
+      <w:r>
+        <w:rPr>
+          <w:lang w:val="en-US"/>
+        </w:rPr>
+        <w:t>ru</w:t>
+      </w:r>
+    </w:p>
+    <w:p/>
+    <w:p>
+      <w:r>
+        <w:t>Академические проекты</w:t>
+      </w:r>
+    </w:p>
+    <w:p>
+      <w:r>
+        <w:rPr>
+          <w:lang w:val="en-US"/>
+        </w:rPr>
+        <w:t>feb</w:t>
+      </w:r>
+      <w:r>
+        <w:t>-</w:t>
+      </w:r>
+      <w:r>
+        <w:rPr>
+          <w:lang w:val="en-US"/>
+        </w:rPr>
+        <w:t>web</w:t>
+      </w:r>
+      <w:r>
+        <w:t>.</w:t>
+      </w:r>
+      <w:r>
+        <w:rPr>
+          <w:lang w:val="en-US"/>
+        </w:rPr>
+        <w:t>ru</w:t>
+      </w:r>
+      <w:r>
+        <w:t xml:space="preserve"> - литература и фольклор</w:t>
+      </w:r>
+    </w:p>
+    <w:p>
+      <w:r>
+        <w:rPr>
+          <w:lang w:val="en-US"/>
+        </w:rPr>
+        <w:t>ru</w:t>
+      </w:r>
+      <w:r>
+        <w:t>.</w:t>
+      </w:r>
+      <w:r>
+        <w:rPr>
+          <w:lang w:val="en-US"/>
+        </w:rPr>
+        <w:t>wikipedia</w:t>
+      </w:r>
+      <w:r>
+        <w:t>.</w:t>
+      </w:r>
+      <w:r>
+        <w:rPr>
+          <w:lang w:val="en-US"/>
+        </w:rPr>
+        <w:t>org</w:t>
+      </w:r>
+    </w:p>
+    <w:p>
+      <w:hyperlink r:id="rId8" w:history="1">
+        <w:r>
+          <w:rPr>
+            <w:rStyle w:val="a4"/>
+            <w:lang w:val="en-US"/>
+          </w:rPr>
+          <w:t>www</w:t>
+        </w:r>
+        <w:r>
+          <w:rPr>
+            <w:rStyle w:val="a4"/>
+          </w:rPr>
+          <w:t>.</w:t>
+        </w:r>
+        <w:r>
+          <w:rPr>
+            <w:rStyle w:val="a4"/>
+            <w:lang w:val="en-US"/>
+          </w:rPr>
+          <w:t>gutenberg</w:t>
+        </w:r>
+        <w:r>
+          <w:rPr>
+            <w:rStyle w:val="a4"/>
+          </w:rPr>
+          <w:t>.</w:t>
+        </w:r>
+        <w:r>
+          <w:rPr>
+            <w:rStyle w:val="a4"/>
+            <w:lang w:val="en-US"/>
+          </w:rPr>
+          <w:t>org</w:t>
+        </w:r>
+      </w:hyperlink>
+      <w:r>
+        <w:t xml:space="preserve"> проект Гутенберг</w:t>
+      </w:r>
+      <w:r>
+        <w:t xml:space="preserve"> (очищен от авторских прав)</w:t>
+      </w:r>
+    </w:p>
+    <w:p/>
+    <w:p>
+      <w:r>
+        <w:t>лучше всего корпуса</w:t>
+      </w:r>
+    </w:p>
+    <w:p>
+      <w:r>
+        <w:lastRenderedPageBreak/>
+        <w:t xml:space="preserve">грамматики </w:t>
+      </w:r>
+    </w:p>
+    <w:p>
+      <w:r>
+        <w:t xml:space="preserve">корпуса </w:t>
+      </w:r>
+    </w:p>
+    <w:p>
+      <w:r>
+        <w:t>словари</w:t>
+      </w:r>
+    </w:p>
+    <w:p>
+      <w:r>
+        <w:t>справочные системы</w:t>
+      </w:r>
+      <w:r>
+        <w:br/>
+        <w:t>другие спец. Ресурсы</w:t>
+      </w:r>
+    </w:p>
+    <w:p/>
+    <w:p>
+      <w:r>
+        <w:t>базы данных (структурированные факты по грамматикам; частотные, сводные данные по употреблению языковых ед</w:t>
+      </w:r>
+      <w:r>
+        <w:t>и</w:t>
+      </w:r>
+      <w:r>
+        <w:t>ниц</w:t>
+      </w:r>
+      <w:r>
+        <w:t>, структурированные факты о лексике</w:t>
+      </w:r>
+      <w:r>
+        <w:t>)</w:t>
+      </w:r>
+    </w:p>
+    <w:p/>
+    <w:p>
+      <w:r>
+        <w:t>Используем</w:t>
+      </w:r>
+    </w:p>
+    <w:p>
+      <w:r>
+        <w:t>Интуицию</w:t>
+      </w:r>
+    </w:p>
+    <w:p>
+      <w:r>
+        <w:t>Информантов, эксперименты</w:t>
+      </w:r>
+    </w:p>
+    <w:p/>
+    <w:p>
+      <w:r>
+        <w:rPr>
+          <w:lang w:val="en-US"/>
+        </w:rPr>
+        <w:t>Dic</w:t>
+      </w:r>
+      <w:r>
+        <w:t>.</w:t>
+      </w:r>
+      <w:r>
+        <w:rPr>
+          <w:lang w:val="en-US"/>
+        </w:rPr>
+        <w:t>academic</w:t>
+      </w:r>
+      <w:r>
+        <w:t>.</w:t>
+      </w:r>
+      <w:r>
+        <w:rPr>
+          <w:lang w:val="en-US"/>
+        </w:rPr>
+        <w:t>ru</w:t>
+      </w:r>
+      <w:r>
+        <w:t xml:space="preserve"> словари и энциклопедии на русском языке</w:t>
+      </w:r>
+    </w:p>
+    <w:p>
+      <w:r>
+        <w:rPr>
+          <w:lang w:val="en-US"/>
+        </w:rPr>
+        <w:t>Slovari</w:t>
+      </w:r>
+      <w:r>
+        <w:t>.</w:t>
+      </w:r>
+      <w:r>
+        <w:rPr>
+          <w:lang w:val="en-US"/>
+        </w:rPr>
+        <w:t>ru</w:t>
+      </w:r>
+      <w:r>
+        <w:t xml:space="preserve"> </w:t>
+      </w:r>
+      <w:r>
+        <w:t>академические словари и грамматики</w:t>
+      </w:r>
+    </w:p>
+    <w:p>
+      <w:r>
+        <w:rPr>
+          <w:lang w:val="en-US"/>
+        </w:rPr>
+        <w:t>Feb</w:t>
+      </w:r>
+      <w:r>
+        <w:t>-</w:t>
+      </w:r>
+      <w:r>
+        <w:rPr>
+          <w:lang w:val="en-US"/>
+        </w:rPr>
+        <w:t>web</w:t>
+      </w:r>
+      <w:r>
+        <w:t>.</w:t>
+      </w:r>
+      <w:r>
+        <w:rPr>
+          <w:lang w:val="en-US"/>
+        </w:rPr>
+        <w:t>ru</w:t>
+      </w:r>
+      <w:r>
+        <w:t>/</w:t>
+      </w:r>
+      <w:r>
+        <w:rPr>
+          <w:lang w:val="en-US"/>
+        </w:rPr>
+        <w:t>feb</w:t>
+      </w:r>
+      <w:r>
+        <w:t>/</w:t>
+      </w:r>
+      <w:r>
+        <w:rPr>
+          <w:lang w:val="en-US"/>
+        </w:rPr>
+        <w:t>feb</w:t>
+      </w:r>
+      <w:r>
+        <w:t>/</w:t>
+      </w:r>
+      <w:r>
+        <w:rPr>
+          <w:lang w:val="en-US"/>
+        </w:rPr>
+        <w:t>dict</w:t>
+      </w:r>
+      <w:r>
+        <w:t>.</w:t>
+      </w:r>
+      <w:r>
+        <w:rPr>
+          <w:lang w:val="en-US"/>
+        </w:rPr>
+        <w:t>htm</w:t>
+      </w:r>
+      <w:r>
+        <w:t xml:space="preserve"> словари фундаментальные</w:t>
+      </w:r>
+    </w:p>
+    <w:p>
+      <w:r>
+        <w:rPr>
+          <w:lang w:val="en-US"/>
+        </w:rPr>
+        <w:t>Etymology</w:t>
+      </w:r>
+      <w:r>
+        <w:t>.</w:t>
+      </w:r>
+      <w:r>
+        <w:rPr>
+          <w:lang w:val="en-US"/>
+        </w:rPr>
+        <w:t>ruslang</w:t>
+      </w:r>
+      <w:r>
+        <w:t>.</w:t>
+      </w:r>
+      <w:r>
+        <w:rPr>
+          <w:lang w:val="en-US"/>
+        </w:rPr>
+        <w:t>ru</w:t>
+      </w:r>
+      <w:r>
+        <w:t xml:space="preserve"> - </w:t>
+      </w:r>
+      <w:r>
+        <w:t>этимология</w:t>
+      </w:r>
+    </w:p>
+    <w:p>
+      <w:r>
+        <w:rPr>
+          <w:lang w:val="en-US"/>
+        </w:rPr>
+        <w:t>Dict</w:t>
+      </w:r>
+      <w:r>
+        <w:t>.</w:t>
+      </w:r>
+      <w:r>
+        <w:rPr>
+          <w:lang w:val="en-US"/>
+        </w:rPr>
+        <w:t>ruslang</w:t>
+      </w:r>
+      <w:r>
+        <w:t>.</w:t>
+      </w:r>
+      <w:r>
+        <w:rPr>
+          <w:lang w:val="en-US"/>
+        </w:rPr>
+        <w:t>ru</w:t>
+      </w:r>
+      <w:r>
+        <w:t xml:space="preserve"> </w:t>
+      </w:r>
+      <w:r>
+        <w:t>- словари на базе нкря</w:t>
+      </w:r>
+    </w:p>
+    <w:p>
+      <w:r>
+        <w:rPr>
+          <w:lang w:val="en-US"/>
+        </w:rPr>
+        <w:t>Ru</w:t>
+      </w:r>
+      <w:r>
+        <w:t>.</w:t>
+      </w:r>
+      <w:r>
+        <w:rPr>
+          <w:lang w:val="en-US"/>
+        </w:rPr>
+        <w:t>wikitionary</w:t>
+      </w:r>
+      <w:r>
+        <w:t>.</w:t>
+      </w:r>
+      <w:r>
+        <w:rPr>
+          <w:lang w:val="en-US"/>
+        </w:rPr>
+        <w:t>org</w:t>
+      </w:r>
+      <w:r>
+        <w:t xml:space="preserve"> </w:t>
+      </w:r>
+      <w:r>
+        <w:t>викисловарь</w:t>
+      </w:r>
+    </w:p>
+    <w:p>
+      <w:hyperlink r:id="rId9" w:history="1">
+        <w:r>
+          <w:rPr>
+            <w:rStyle w:val="a4"/>
+            <w:lang w:val="en-US"/>
+          </w:rPr>
+          <w:t>http</w:t>
+        </w:r>
+        <w:r>
+          <w:rPr>
+            <w:rStyle w:val="a4"/>
+          </w:rPr>
+          <w:t>://</w:t>
+        </w:r>
+        <w:r>
+          <w:rPr>
+            <w:rStyle w:val="a4"/>
+            <w:lang w:val="en-US"/>
+          </w:rPr>
+          <w:t>www</w:t>
+        </w:r>
+        <w:r>
+          <w:rPr>
+            <w:rStyle w:val="a4"/>
+          </w:rPr>
+          <w:t>.</w:t>
+        </w:r>
+        <w:r>
+          <w:rPr>
+            <w:rStyle w:val="a4"/>
+            <w:lang w:val="en-US"/>
+          </w:rPr>
+          <w:t>onelook</w:t>
+        </w:r>
+        <w:r>
+          <w:rPr>
+            <w:rStyle w:val="a4"/>
+          </w:rPr>
+          <w:t>.</w:t>
+        </w:r>
+        <w:r>
+          <w:rPr>
+            <w:rStyle w:val="a4"/>
+            <w:lang w:val="en-US"/>
+          </w:rPr>
+          <w:t>com</w:t>
+        </w:r>
+      </w:hyperlink>
+      <w:r>
+        <w:t xml:space="preserve"> </w:t>
+      </w:r>
+      <w:r>
+        <w:t>поиск по словарям английского языка</w:t>
+      </w:r>
+    </w:p>
+    <w:p>
+      <w:r>
+        <w:rPr>
+          <w:lang w:val="en-US"/>
+        </w:rPr>
+        <w:t>slovariyandex</w:t>
+      </w:r>
+      <w:r>
+        <w:t>.</w:t>
+      </w:r>
+      <w:r>
+        <w:rPr>
+          <w:lang w:val="en-US"/>
+        </w:rPr>
+        <w:t>ru</w:t>
+      </w:r>
+      <w:r>
+        <w:t xml:space="preserve"> </w:t>
+      </w:r>
+      <w:r>
+        <w:t>умер</w:t>
+      </w:r>
+    </w:p>
+    <w:p/>
+    <w:p>
+      <w:r>
+        <w:rPr>
+          <w:lang w:val="en-US"/>
+        </w:rPr>
+        <w:t>ruscorpora</w:t>
+      </w:r>
+      <w:r>
+        <w:t>.</w:t>
+      </w:r>
+      <w:r>
+        <w:rPr>
+          <w:lang w:val="en-US"/>
+        </w:rPr>
+        <w:t>ru</w:t>
+      </w:r>
+    </w:p>
+    <w:p>
+      <w:r>
+        <w:rPr>
+          <w:lang w:val="en-US"/>
+        </w:rPr>
+        <w:t>ruTenTen</w:t>
+      </w:r>
+      <w:r>
+        <w:t xml:space="preserve"> </w:t>
+      </w:r>
+      <w:r>
+        <w:rPr>
+          <w:lang w:val="en-US"/>
+        </w:rPr>
+        <w:t>sketch</w:t>
+      </w:r>
+      <w:r>
+        <w:t xml:space="preserve"> </w:t>
+      </w:r>
+      <w:r>
+        <w:rPr>
+          <w:lang w:val="en-US"/>
+        </w:rPr>
+        <w:t>engine</w:t>
+      </w:r>
+    </w:p>
+    <w:p>
+      <w:r>
+        <w:t>корпуса</w:t>
+      </w:r>
+      <w:r>
+        <w:t xml:space="preserve"> </w:t>
+      </w:r>
+      <w:r>
+        <w:t>Сергея</w:t>
+      </w:r>
+      <w:r>
+        <w:t xml:space="preserve"> </w:t>
+      </w:r>
+      <w:r>
+        <w:t>Шарова (Лидс, Англия)</w:t>
+      </w:r>
+    </w:p>
+    <w:p>
+      <w:r>
+        <w:t>Упсальский корпус</w:t>
+      </w:r>
+    </w:p>
+    <w:p>
+      <w:r>
+        <w:t>Тюбингенский корпус</w:t>
+      </w:r>
+    </w:p>
+    <w:p>
+      <w:r>
+        <w:t>ХАНКО (Хельсинский)</w:t>
+      </w:r>
+    </w:p>
+    <w:p>
+      <w:r>
+        <w:t>Компьютерный корпус текстов русских газет конца 20го века (МГУ)</w:t>
+      </w:r>
+    </w:p>
+    <w:p>
+      <w:r>
+        <w:t>Корпус русского литературного языка</w:t>
+      </w:r>
+    </w:p>
+    <w:p>
+      <w:r>
+        <w:t>Регенсбургский диахроический корпус русского языка</w:t>
+      </w:r>
+    </w:p>
+    <w:p>
+      <w:r>
+        <w:t>Рукописные памятники древней Руси</w:t>
+      </w:r>
+    </w:p>
+    <w:p>
+      <w:r>
+        <w:t>Параллельный корпус переводов «Слова о полку Игореве»</w:t>
+      </w:r>
+    </w:p>
+    <w:p>
+      <w:r>
+        <w:lastRenderedPageBreak/>
+        <w:t>Корпус русских публицистических текстов второй половины 19 века</w:t>
+      </w:r>
+    </w:p>
+    <w:p/>
+    <w:p>
+      <w:pPr>
+        <w:rPr>
+          <w:lang w:val="en-US"/>
+        </w:rPr>
+      </w:pPr>
+      <w:r>
+        <w:rPr>
+          <w:lang w:val="en-US"/>
+        </w:rPr>
+        <w:t>Bnc</w:t>
+      </w:r>
+    </w:p>
+    <w:p>
+      <w:pPr>
+        <w:rPr>
+          <w:lang w:val="en-US"/>
+        </w:rPr>
+      </w:pPr>
+      <w:r>
+        <w:rPr>
+          <w:lang w:val="en-US"/>
+        </w:rPr>
+        <w:t>Corpus.byu.edu/coca</w:t>
+      </w:r>
+    </w:p>
+    <w:p>
+      <w:pPr>
+        <w:rPr>
+          <w:lang w:val="en-US"/>
+        </w:rPr>
+      </w:pPr>
+      <w:r>
+        <w:rPr>
+          <w:lang w:val="en-US"/>
+        </w:rPr>
+        <w:t>Coha</w:t>
+      </w:r>
+    </w:p>
+    <w:p>
+      <w:pPr>
+        <w:rPr>
+          <w:lang w:val="en-US"/>
+        </w:rPr>
+      </w:pPr>
+      <w:r>
+        <w:rPr>
+          <w:lang w:val="en-US"/>
+        </w:rPr>
+        <w:t>Cosmas</w:t>
+      </w:r>
+      <w:r>
+        <w:rPr>
+          <w:lang w:val="en-US"/>
+        </w:rPr>
+        <w:t xml:space="preserve"> </w:t>
+      </w:r>
+      <w:r>
+        <w:t>немецкий</w:t>
+      </w:r>
+    </w:p>
+    <w:p>
+      <w:pPr>
+        <w:rPr>
+          <w:lang w:val="en-US"/>
+        </w:rPr>
+      </w:pPr>
+      <w:r>
+        <w:rPr>
+          <w:lang w:val="en-US"/>
+        </w:rPr>
+        <w:t>Lexicum</w:t>
+      </w:r>
+      <w:r>
+        <w:rPr>
+          <w:lang w:val="en-US"/>
+        </w:rPr>
+        <w:t xml:space="preserve"> </w:t>
+      </w:r>
+      <w:r>
+        <w:t>канадский</w:t>
+      </w:r>
+      <w:r>
+        <w:rPr>
+          <w:lang w:val="en-US"/>
+        </w:rPr>
+        <w:t xml:space="preserve"> </w:t>
+      </w:r>
+      <w:r>
+        <w:t>французский</w:t>
+      </w:r>
+    </w:p>
+    <w:p>
+      <w:pPr>
+        <w:rPr>
+          <w:lang w:val="en-US"/>
+        </w:rPr>
+      </w:pPr>
+      <w:r>
+        <w:rPr>
+          <w:lang w:val="en-US"/>
+        </w:rPr>
+        <w:t>Visl</w:t>
+      </w:r>
+      <w:r>
+        <w:rPr>
+          <w:lang w:val="en-US"/>
+        </w:rPr>
+        <w:t xml:space="preserve"> </w:t>
+      </w:r>
+      <w:r>
+        <w:t>разные</w:t>
+      </w:r>
+      <w:r>
+        <w:rPr>
+          <w:lang w:val="en-US"/>
+        </w:rPr>
+        <w:t xml:space="preserve"> </w:t>
+      </w:r>
+      <w:r>
+        <w:t>языки</w:t>
+      </w:r>
+    </w:p>
+    <w:p>
+      <w:pPr>
+        <w:rPr>
+          <w:lang w:val="en-US"/>
+        </w:rPr>
+      </w:pPr>
+      <w:r>
+        <w:rPr>
+          <w:lang w:val="en-US"/>
+        </w:rPr>
+        <w:t>Leeds corpora</w:t>
+      </w:r>
+    </w:p>
+    <w:p>
+      <w:pPr>
+        <w:rPr>
+          <w:lang w:val="en-US"/>
+        </w:rPr>
+      </w:pPr>
+      <w:r>
+        <w:rPr>
+          <w:lang w:val="en-US"/>
+        </w:rPr>
+        <w:t xml:space="preserve">Web-corpora.net </w:t>
+      </w:r>
+      <w:r>
+        <w:t>небольшие</w:t>
+      </w:r>
+      <w:r>
+        <w:rPr>
+          <w:lang w:val="en-US"/>
+        </w:rPr>
+        <w:t xml:space="preserve"> </w:t>
+      </w:r>
+      <w:r>
+        <w:t>языки</w:t>
+      </w:r>
+    </w:p>
+    <w:p>
+      <w:r>
+        <w:rPr>
+          <w:lang w:val="en-US"/>
+        </w:rPr>
+        <w:t>JRC</w:t>
+      </w:r>
+      <w:r>
+        <w:t>-</w:t>
+      </w:r>
+      <w:r>
+        <w:rPr>
+          <w:lang w:val="en-US"/>
+        </w:rPr>
+        <w:t>Acquis</w:t>
+      </w:r>
+      <w:r>
+        <w:t xml:space="preserve"> </w:t>
+      </w:r>
+      <w:r>
+        <w:t>параллельный корпус документов на 23х языках</w:t>
+      </w:r>
+    </w:p>
+    <w:p>
+      <w:pPr>
+        <w:rPr>
+          <w:lang w:val="en-US"/>
+        </w:rPr>
+      </w:pPr>
+      <w:r>
+        <w:t>Ссылки</w:t>
+      </w:r>
+      <w:r>
+        <w:rPr>
+          <w:lang w:val="en-US"/>
+        </w:rPr>
+        <w:t xml:space="preserve">: </w:t>
+      </w:r>
+      <w:r>
+        <w:rPr>
+          <w:lang w:val="en-US"/>
+        </w:rPr>
+        <w:t>studiorum.ruscorpora.ru linguistilist.org</w:t>
+      </w:r>
+    </w:p>
+    <w:p>
+      <w:pPr>
+        <w:rPr>
+          <w:lang w:val="en-US"/>
+        </w:rPr>
+      </w:pPr>
+    </w:p>
+    <w:p>
+      <w:r>
+        <w:t>Дз изучить какой-то корпус и сказать, что можно, что нельзя</w:t>
+      </w:r>
+    </w:p>
+    <w:p/>
+    <w:p>
+      <w:pPr>
+        <w:rPr>
+          <w:lang w:val="en-US"/>
+        </w:rPr>
+      </w:pPr>
+      <w:r>
+        <w:rPr>
+          <w:lang w:val="en-US"/>
+        </w:rPr>
+        <w:t>Glottology</w:t>
+      </w:r>
+    </w:p>
+    <w:p>
+      <w:pPr>
+        <w:rPr>
+          <w:lang w:val="en-US"/>
+        </w:rPr>
+      </w:pPr>
+      <w:r>
+        <w:rPr>
+          <w:lang w:val="en-US"/>
+        </w:rPr>
+        <w:t>Wals</w:t>
+      </w:r>
+    </w:p>
+    <w:p>
+      <w:r>
+        <w:t>Вавилонская башня</w:t>
+      </w:r>
+    </w:p>
+    <w:p>
+      <w:pPr>
+        <w:rPr>
+          <w:lang w:val="en-US"/>
+        </w:rPr>
+      </w:pPr>
+      <w:r>
+        <w:t xml:space="preserve"> </w:t>
+      </w:r>
+      <w:r>
+        <w:rPr>
+          <w:lang w:val="en-US"/>
+        </w:rPr>
+        <w:t>Sketchengine</w:t>
+      </w:r>
+    </w:p>
+    <w:p>
+      <w:pPr>
+        <w:rPr>
+          <w:lang w:val="en-US"/>
+        </w:rPr>
+      </w:pPr>
+    </w:p>
+    <w:p>
+      <w:pPr>
+        <w:rPr>
+          <w:lang w:val="en-US"/>
+        </w:rPr>
+      </w:pPr>
+      <w:r>
+        <w:rPr>
+          <w:lang w:val="en-US"/>
+        </w:rPr>
+        <w:t>Studiorum.ruscorpora.ru</w:t>
+      </w:r>
+    </w:p>
+    <w:p>
+      <w:pPr>
+        <w:rPr>
+          <w:lang w:val="en-US"/>
+        </w:rPr>
+      </w:pPr>
+      <w:r>
+        <w:rPr>
+          <w:lang w:val="en-US"/>
+        </w:rPr>
+        <w:t>Linguistlist.org</w:t>
+      </w:r>
+    </w:p>
+    <w:p>
+      <w:pPr>
+        <w:rPr>
+          <w:lang w:val="en-US"/>
+        </w:rPr>
+      </w:pPr>
+      <w:r>
+        <w:rPr>
+          <w:lang w:val="en-US"/>
+        </w:rPr>
+        <w:t xml:space="preserve">Multitran, translate.google.com - </w:t>
+      </w:r>
+      <w:r>
+        <w:t>автоматический</w:t>
+      </w:r>
+      <w:r>
+        <w:rPr>
+          <w:lang w:val="en-US"/>
+        </w:rPr>
+        <w:t xml:space="preserve"> </w:t>
+      </w:r>
+      <w:r>
+        <w:t>перевод</w:t>
+      </w:r>
+    </w:p>
+    <w:p>
+      <w:r>
+        <w:t>Агенты - чатботы</w:t>
+      </w:r>
+    </w:p>
+    <w:p>
+      <w:r>
+        <w:rPr>
+          <w:lang w:val="en-US"/>
+        </w:rPr>
+        <w:t>Notepad</w:t>
+      </w:r>
+      <w:r>
+        <w:t>++</w:t>
+      </w:r>
+    </w:p>
+    <w:p>
+      <w:r>
+        <w:t>Конкордансеры</w:t>
+      </w:r>
+    </w:p>
+    <w:p>
+      <w:r>
+        <w:t xml:space="preserve">Освежить </w:t>
+      </w:r>
+      <w:r>
+        <w:rPr>
+          <w:lang w:val="en-US"/>
+        </w:rPr>
+        <w:t>html</w:t>
+      </w:r>
+    </w:p>
+    <w:p>
+      <w:pPr>
+        <w:rPr>
+          <w:lang w:val="en-US"/>
+        </w:rPr>
+      </w:pPr>
+      <w:r>
+        <w:rPr>
+          <w:lang w:val="en-US"/>
+        </w:rPr>
+        <w:t>&lt;i&gt; itallic</w:t>
+      </w:r>
+    </w:p>
+    <w:p>
+      <w:pPr>
+        <w:rPr>
+          <w:lang w:val="en-US"/>
+        </w:rPr>
+      </w:pPr>
+      <w:r>
+        <w:rPr>
+          <w:lang w:val="en-US"/>
+        </w:rPr>
+        <w:t>&lt;b&gt; bold</w:t>
+      </w:r>
+    </w:p>
+    <w:p>
+      <w:pPr>
+        <w:rPr>
+          <w:lang w:val="en-US"/>
+        </w:rPr>
+      </w:pPr>
+      <w:r>
+        <w:rPr>
+          <w:lang w:val="en-US"/>
+        </w:rPr>
+        <w:t>&lt;u&gt; underline</w:t>
+      </w:r>
+    </w:p>
+    <w:p>
+      <w:r>
+        <w:t>&lt;</w:t>
+      </w:r>
+      <w:r>
+        <w:rPr>
+          <w:lang w:val="en-US"/>
+        </w:rPr>
+        <w:t>div</w:t>
+      </w:r>
+      <w:r>
+        <w:t xml:space="preserve">&gt; </w:t>
+      </w:r>
+      <w:r>
+        <w:rPr>
+          <w:lang w:val="en-US"/>
+        </w:rPr>
+        <w:t>division</w:t>
+      </w:r>
+      <w:r>
+        <w:t xml:space="preserve"> (</w:t>
+      </w:r>
+      <w:r>
+        <w:t>делим текст на разделы</w:t>
+      </w:r>
+      <w:r>
+        <w:t>)</w:t>
+      </w:r>
+    </w:p>
+    <w:p>
+      <w:pPr>
+        <w:rPr>
+          <w:lang w:val="en-US"/>
+        </w:rPr>
+      </w:pPr>
+    </w:p>
+    <w:p>
+      <w:pPr>
+        <w:rPr>
+          <w:lang w:val="en-US"/>
+        </w:rPr>
+      </w:pPr>
+      <w:r>
+        <w:rPr>
+          <w:lang w:val="en-US"/>
+        </w:rPr>
+        <w:lastRenderedPageBreak/>
+        <w:t>&lt;nav&gt; - navigation bar</w:t>
+      </w:r>
+    </w:p>
+    <w:p>
+      <w:pPr>
+        <w:rPr>
+          <w:lang w:val="en-US"/>
+        </w:rPr>
+      </w:pPr>
+      <w:r>
+        <w:rPr>
+          <w:lang w:val="en-US"/>
+        </w:rPr>
+        <w:t>&lt;header&gt;</w:t>
+      </w:r>
+    </w:p>
+    <w:p>
+      <w:pPr>
+        <w:rPr>
+          <w:lang w:val="en-US"/>
+        </w:rPr>
+      </w:pPr>
+      <w:r>
+        <w:rPr>
+          <w:lang w:val="en-US"/>
+        </w:rPr>
+        <w:t>&lt;section&gt;</w:t>
+      </w:r>
+    </w:p>
+    <w:p>
+      <w:pPr>
+        <w:rPr>
+          <w:lang w:val="en-US"/>
+        </w:rPr>
+      </w:pPr>
+      <w:r>
+        <w:rPr>
+          <w:lang w:val="en-US"/>
+        </w:rPr>
+        <w:t>&lt;footer&gt;</w:t>
+      </w:r>
+    </w:p>
+    <w:p>
+      <w:pPr>
+        <w:rPr>
+          <w:lang w:val="en-US"/>
+        </w:rPr>
+      </w:pPr>
+    </w:p>
+    <w:p>
+      <w:pPr>
+        <w:rPr>
+          <w:lang w:val="en-US"/>
+        </w:rPr>
+      </w:pPr>
+      <w:r>
+        <w:rPr>
+          <w:lang w:val="en-US"/>
+        </w:rPr>
+        <w:t>&lt;article&gt;</w:t>
+      </w:r>
+    </w:p>
+    <w:p>
+      <w:pPr>
+        <w:rPr>
+          <w:lang w:val="en-US"/>
+        </w:rPr>
+      </w:pPr>
+      <w:r>
+        <w:rPr>
+          <w:lang w:val="en-US"/>
+        </w:rPr>
+        <w:t>&lt;p&gt; - paragraph</w:t>
+      </w:r>
+    </w:p>
+    <w:p>
+      <w:pPr>
+        <w:rPr>
+          <w:lang w:val="en-US"/>
+        </w:rPr>
+      </w:pPr>
+      <w:r>
+        <w:rPr>
+          <w:lang w:val="en-US"/>
+        </w:rPr>
+        <w:t>&lt;br</w:t>
+      </w:r>
+      <w:r>
+        <w:t xml:space="preserve"> /</w:t>
+      </w:r>
+      <w:r>
+        <w:rPr>
+          <w:lang w:val="en-US"/>
+        </w:rPr>
+        <w:t>&gt;</w:t>
+      </w:r>
+    </w:p>
+    <w:p>
+      <w:r>
+        <w:t>&lt;</w:t>
+      </w:r>
+      <w:r>
+        <w:rPr>
+          <w:lang w:val="en-US"/>
+        </w:rPr>
+        <w:t>ul</w:t>
+      </w:r>
+      <w:r>
+        <w:t xml:space="preserve">&gt; - </w:t>
+      </w:r>
+      <w:r>
+        <w:t>список</w:t>
+      </w:r>
+    </w:p>
+    <w:p>
+      <w:r>
+        <w:t>&lt;</w:t>
+      </w:r>
+      <w:r>
+        <w:rPr>
+          <w:lang w:val="en-US"/>
+        </w:rPr>
+        <w:t>il</w:t>
+      </w:r>
+      <w:r>
+        <w:t xml:space="preserve">&gt; - </w:t>
+      </w:r>
+      <w:r>
+        <w:t>элемент</w:t>
+      </w:r>
+    </w:p>
+    <w:p>
+      <w:r>
+        <w:t xml:space="preserve">  </w:t>
+      </w:r>
+      <w:r>
+        <w:rPr>
+          <w:lang w:val="en-US"/>
+        </w:rPr>
+        <w:t>id</w:t>
+      </w:r>
+      <w:r>
+        <w:t xml:space="preserve"> - </w:t>
+      </w:r>
+      <w:r>
+        <w:t>все идет одинаково</w:t>
+      </w:r>
+    </w:p>
+    <w:p>
+      <w:r>
+        <w:t>&lt;</w:t>
+      </w:r>
+      <w:r>
+        <w:rPr>
+          <w:lang w:val="en-US"/>
+        </w:rPr>
+        <w:t>lex</w:t>
+      </w:r>
+      <w:r>
+        <w:t xml:space="preserve"> = “”&gt;</w:t>
+      </w:r>
+      <w:r>
+        <w:rPr>
+          <w:lang w:val="en-US"/>
+        </w:rPr>
+        <w:t xml:space="preserve"> </w:t>
+      </w:r>
+      <w:r>
+        <w:t>лексема</w:t>
+      </w:r>
+    </w:p>
+    <w:p/>
+    <w:p>
+      <w:pPr>
+        <w:rPr>
+          <w:lang w:val="en-US"/>
+        </w:rPr>
+      </w:pPr>
+      <w:r>
+        <w:rPr>
+          <w:lang w:val="en-US"/>
+        </w:rPr>
+        <w:t>Xml extensible markup language</w:t>
+      </w:r>
+    </w:p>
+    <w:p>
+      <w:pPr>
+        <w:rPr>
+          <w:lang w:val="en-US"/>
+        </w:rPr>
+      </w:pPr>
+      <w:r>
+        <w:rPr>
+          <w:lang w:val="en-US"/>
+        </w:rPr>
+        <w:t>&lt;ana&gt; - annotation</w:t>
+      </w:r>
+    </w:p>
+    <w:p>
+      <w:pPr>
+        <w:rPr>
+          <w:lang w:val="en-US"/>
+        </w:rPr>
+      </w:pPr>
+      <w:r>
+        <w:rPr>
+          <w:lang w:val="en-US"/>
+        </w:rPr>
+        <w:t>&lt;ana lex = “be” feat = “past, sg” pos = “V”&gt; was &lt;/ana&gt;</w:t>
+      </w:r>
+    </w:p>
+    <w:p>
+      <w:pPr>
+        <w:rPr>
+          <w:lang w:val="en-US"/>
+        </w:rPr>
+      </w:pPr>
+      <w:r>
+        <w:rPr>
+          <w:lang w:val="en-US"/>
+        </w:rPr>
+        <w:t>&lt;ana lex = “be” feat = “past, sg” pos = “V” /&gt; was</w:t>
+      </w:r>
+    </w:p>
+    <w:p>
+      <w:pPr>
+        <w:rPr>
+          <w:lang w:val="en-US"/>
+        </w:rPr>
+      </w:pPr>
+    </w:p>
+    <w:p>
+      <w:r>
+        <w:t>&lt;</w:t>
+      </w:r>
+      <w:r>
+        <w:rPr>
+          <w:lang w:val="en-US"/>
+        </w:rPr>
+        <w:t>word</w:t>
+      </w:r>
+      <w:r>
+        <w:t>&gt;&lt;/</w:t>
+      </w:r>
+      <w:r>
+        <w:rPr>
+          <w:lang w:val="en-US"/>
+        </w:rPr>
+        <w:t>word</w:t>
+      </w:r>
+      <w:r>
+        <w:t xml:space="preserve">&gt; - </w:t>
+      </w:r>
+      <w:r>
+        <w:t xml:space="preserve">для словосочетаний </w:t>
+      </w:r>
+    </w:p>
+    <w:p>
+      <w:r>
+        <w:t>&lt;</w:t>
+      </w:r>
+      <w:r>
+        <w:rPr>
+          <w:lang w:val="en-US"/>
+        </w:rPr>
+        <w:t>speach</w:t>
+      </w:r>
+      <w:r>
+        <w:t>&gt;</w:t>
+      </w:r>
+      <w:r>
+        <w:rPr>
+          <w:lang w:val="en-US"/>
+        </w:rPr>
+        <w:t xml:space="preserve"> </w:t>
+      </w:r>
+      <w:r>
+        <w:t xml:space="preserve">- </w:t>
+      </w:r>
+      <w:r>
+        <w:t>для реплик</w:t>
+      </w:r>
+    </w:p>
+    <w:p>
+      <w:r>
+        <w:t>&lt;</w:t>
+      </w:r>
+      <w:r>
+        <w:rPr>
+          <w:lang w:val="en-US"/>
+        </w:rPr>
+        <w:t>distinct</w:t>
+      </w:r>
+      <w:r>
+        <w:t xml:space="preserve"> </w:t>
+      </w:r>
+      <w:r>
+        <w:rPr>
+          <w:lang w:val="en-US"/>
+        </w:rPr>
+        <w:t>form</w:t>
+      </w:r>
+      <w:r>
+        <w:t xml:space="preserve">=””&gt; - </w:t>
+      </w:r>
+      <w:r>
+        <w:t>оригинальное название</w:t>
+      </w:r>
+    </w:p>
+    <w:p/>
+    <w:p/>
+    <w:p>
+      <w:r>
+        <w:t>&lt;</w:t>
+      </w:r>
+      <w:r>
+        <w:rPr>
+          <w:lang w:val="en-US"/>
+        </w:rPr>
+        <w:t>span</w:t>
+      </w:r>
+      <w:r>
+        <w:t>&gt;</w:t>
+      </w:r>
+      <w:r>
+        <w:t xml:space="preserve"> </w:t>
+      </w:r>
+    </w:p>
+    <w:p/>
+    <w:p>
+      <w:pPr>
+        <w:rPr>
+          <w:lang w:val="en-US"/>
+        </w:rPr>
+      </w:pPr>
+      <w:r>
+        <w:rPr>
+          <w:lang w:val="en-US"/>
+        </w:rPr>
+        <w:t>Xhtml</w:t>
+      </w:r>
+    </w:p>
+    <w:p>
+      <w:pPr>
+        <w:rPr>
+          <w:lang w:val="en-US"/>
+        </w:rPr>
+      </w:pPr>
+      <w:r>
+        <w:rPr>
+          <w:lang w:val="en-US"/>
+        </w:rPr>
+        <w:t>TEI text encoding initiative</w:t>
+      </w:r>
+    </w:p>
+    <w:p>
+      <w:pPr>
+        <w:rPr>
+          <w:lang w:val="en-US"/>
+        </w:rPr>
+      </w:pPr>
+    </w:p>
+    <w:p>
+      <w:pPr>
+        <w:rPr>
+          <w:lang w:val="en-US"/>
+        </w:rPr>
+      </w:pPr>
+      <w:r>
+        <w:rPr>
+          <w:lang w:val="en-US"/>
+        </w:rPr>
+        <w:t>&lt;div style=”text-align:left”&gt;</w:t>
+      </w:r>
+    </w:p>
+    <w:p>
+      <w:pPr>
+        <w:rPr>
+          <w:lang w:val="en-US"/>
+        </w:rPr>
+      </w:pPr>
+    </w:p>
+    <w:p>
+      <w:pPr>
+        <w:rPr>
+          <w:lang w:val="en-US"/>
+        </w:rPr>
+      </w:pPr>
+    </w:p>
+    <w:p>
+      <w:pPr>
+        <w:rPr>
+          <w:lang w:val="en-US"/>
+        </w:rPr>
+      </w:pPr>
+    </w:p>
+    <w:tbl>
+      <w:tblPr>
+        <w:tblW w:w="0" w:type="dxa"/>
+        <w:tblCellMar>
+          <w:left w:w="0" w:type="dxa"/>
+          <w:right w:w="0" w:type="dxa"/>
+        </w:tblCellMar>
+        <w:tblLook w:val="04A0" w:firstRow="1" w:lastRow="0" w:firstColumn="1" w:lastColumn="0" w:noHBand="0" w:noVBand="1"/>
+      </w:tblPr>
+      <w:tblGrid>
+        <w:gridCol w:w="9355"/>
+      </w:tblGrid>
+      <w:tr>
+        <w:trPr>
+          <w:trHeight w:val="240"/>
+        </w:trPr>
+        <w:tc>
+          <w:tcPr>
+            <w:tcW w:w="0" w:type="auto"/>
+            <w:vAlign w:val="center"/>
+            <w:hideMark/>
+          </w:tcPr>
+          <w:tbl>
+            <w:tblPr>
+              <w:tblW w:w="14550" w:type="dxa"/>
+              <w:tblCellMar>
+                <w:left w:w="0" w:type="dxa"/>
+                <w:right w:w="0" w:type="dxa"/>
+              </w:tblCellMar>
+              <w:tblLook w:val="04A0" w:firstRow="1" w:lastRow="0" w:firstColumn="1" w:lastColumn="0" w:noHBand="0" w:noVBand="1"/>
+            </w:tblPr>
+            <w:tblGrid>
+              <w:gridCol w:w="14550"/>
+            </w:tblGrid>
+            <w:tr>
+              <w:tc>
+                <w:tcPr>
+                  <w:tcW w:w="0" w:type="auto"/>
+                  <w:noWrap/>
+                  <w:vAlign w:val="center"/>
+                  <w:hideMark/>
+                </w:tcPr>
+                <w:p>
+                  <w:pPr>
+                    <w:rPr>
+                      <w:rFonts w:ascii="Arial" w:hAnsi="Arial" w:cs="Arial"/>
+                    </w:rPr>
+                  </w:pPr>
+                  <w:r>
+                    <w:rPr>
+                      <w:rStyle w:val="hb"/>
+                      <w:rFonts w:ascii="Arial" w:hAnsi="Arial" w:cs="Arial"/>
+                      <w:color w:val="777777"/>
+                    </w:rPr>
+                    <w:lastRenderedPageBreak/>
+                    <w:t>кому:</w:t>
+                  </w:r>
+                  <w:r>
+                    <w:rPr>
+                      <w:rStyle w:val="apple-converted-space"/>
+                      <w:rFonts w:ascii="Arial" w:hAnsi="Arial" w:cs="Arial"/>
+                      <w:color w:val="777777"/>
+                    </w:rPr>
+                    <w:t> </w:t>
+                  </w:r>
+                  <w:r>
+                    <w:rPr>
+                      <w:rStyle w:val="g2"/>
+                      <w:rFonts w:ascii="Arial" w:hAnsi="Arial" w:cs="Arial"/>
+                      <w:color w:val="777777"/>
+                    </w:rPr>
+                    <w:t>мне</w:t>
+                  </w:r>
+                </w:p>
+                <w:p>
+                  <w:pPr>
+                    <w:textAlignment w:val="top"/>
+                    <w:rPr>
+                      <w:rFonts w:ascii="Arial" w:hAnsi="Arial" w:cs="Arial"/>
+                    </w:rPr>
+                  </w:pPr>
+                  <w:r>
+                    <w:rPr>
+                      <w:rFonts w:ascii="Arial" w:hAnsi="Arial" w:cs="Arial"/>
+                      <w:noProof/>
+                      <w:lang w:eastAsia="ru-RU"/>
+                    </w:rPr>
+                    <w:drawing>
+                      <wp:inline distT="0" distB="0" distL="0" distR="0" wp14:anchorId="3F19C42C" wp14:editId="62F29373">
+                        <wp:extent cx="8890" cy="8890"/>
+                        <wp:effectExtent l="0" t="0" r="0" b="0"/>
+                        <wp:docPr id="1" name="Рисунок 1" descr="https://mail.google.com/mail/u/0/images/cleardot.gif"/>
+                        <wp:cNvGraphicFramePr>
+                          <a:graphicFrameLocks xmlns:a="http://schemas.openxmlformats.org/drawingml/2006/main" noChangeAspect="1"/>
+                        </wp:cNvGraphicFramePr>
+                        <a:graphic xmlns:a="http://schemas.openxmlformats.org/drawingml/2006/main">
+                          <a:graphicData uri="http://schemas.openxmlformats.org/drawingml/2006/picture">
+                            <pic:pic xmlns:pic="http://schemas.openxmlformats.org/drawingml/2006/picture">
+                              <pic:nvPicPr>
+                                <pic:cNvPr id="0" name=":4e" descr="https://mail.google.com/mail/u/0/images/cleardot.gif"/>
+                                <pic:cNvPicPr>
+                                  <a:picLocks noChangeAspect="1" noChangeArrowheads="1"/>
+                                </pic:cNvPicPr>
+                              </pic:nvPicPr>
+                              <pic:blipFill>
+                                <a:blip r:embed="rId10">
+                                  <a:extLst>
+                                    <a:ext uri="{28A0092B-C50C-407E-A947-70E740481C1C}">
+                                      <a14:useLocalDpi xmlns:a14="http://schemas.microsoft.com/office/drawing/2010/main" val="0"/>
+                                    </a:ext>
+                                  </a:extLst>
+                                </a:blip>
+                                <a:srcRect/>
+                                <a:stretch>
+                                  <a:fillRect/>
+                                </a:stretch>
+                              </pic:blipFill>
+                              <pic:spPr bwMode="auto">
+                                <a:xfrm>
+                                  <a:off x="0" y="0"/>
+                                  <a:ext cx="8890" cy="8890"/>
+                                </a:xfrm>
+                                <a:prstGeom prst="rect">
+                                  <a:avLst/>
+                                </a:prstGeom>
+                                <a:noFill/>
+                                <a:ln>
+                                  <a:noFill/>
+                                </a:ln>
+                              </pic:spPr>
+                            </pic:pic>
+                          </a:graphicData>
+                        </a:graphic>
+                      </wp:inline>
+                    </w:drawing>
+                  </w:r>
+                </w:p>
+              </w:tc>
+            </w:tr>
+          </w:tbl>
+          <w:p>
+            <w:pPr>
+              <w:rPr>
+                <w:rFonts w:ascii="Arial" w:hAnsi="Arial" w:cs="Arial"/>
+              </w:rPr>
+            </w:pPr>
+          </w:p>
+        </w:tc>
+      </w:tr>
+    </w:tbl>
+    <w:p>
+      <w:pPr>
+        <w:shd w:val="clear" w:color="auto" w:fill="FFFFFF"/>
+        <w:rPr>
+          <w:rFonts w:ascii="Arial" w:hAnsi="Arial" w:cs="Arial"/>
+          <w:color w:val="222222"/>
+          <w:sz w:val="19"/>
+          <w:szCs w:val="19"/>
+        </w:rPr>
+      </w:pPr>
+      <w:r>
+        <w:rPr>
+          <w:rFonts w:ascii="Arial" w:hAnsi="Arial" w:cs="Arial"/>
+          <w:color w:val="222222"/>
+          <w:sz w:val="19"/>
+          <w:szCs w:val="19"/>
+        </w:rPr>
+        <w:t>По этому адресу тоже посылаю.</w:t>
+      </w:r>
+    </w:p>
+    <w:p>
+      <w:pPr>
+        <w:shd w:val="clear" w:color="auto" w:fill="FFFFFF"/>
+        <w:rPr>
+          <w:rFonts w:ascii="Arial" w:hAnsi="Arial" w:cs="Arial"/>
+          <w:color w:val="222222"/>
+          <w:sz w:val="19"/>
+          <w:szCs w:val="19"/>
+        </w:rPr>
+      </w:pPr>
+      <w:r>
+        <w:rPr>
+          <w:rFonts w:ascii="Arial" w:hAnsi="Arial" w:cs="Arial"/>
+          <w:color w:val="222222"/>
+          <w:sz w:val="19"/>
+          <w:szCs w:val="19"/>
+        </w:rPr>
+        <w:t> </w:t>
+      </w:r>
+    </w:p>
+    <w:p>
+      <w:pPr>
+        <w:shd w:val="clear" w:color="auto" w:fill="FFFFFF"/>
+        <w:rPr>
+          <w:rFonts w:ascii="Arial" w:hAnsi="Arial" w:cs="Arial"/>
+          <w:color w:val="222222"/>
+          <w:sz w:val="19"/>
+          <w:szCs w:val="19"/>
+        </w:rPr>
+      </w:pPr>
+      <w:r>
+        <w:rPr>
+          <w:rFonts w:ascii="Arial" w:hAnsi="Arial" w:cs="Arial"/>
+          <w:color w:val="222222"/>
+          <w:sz w:val="19"/>
+          <w:szCs w:val="19"/>
+        </w:rPr>
+        <w:t>ОЛ</w:t>
+      </w:r>
+    </w:p>
+    <w:p>
+      <w:pPr>
+        <w:shd w:val="clear" w:color="auto" w:fill="FFFFFF"/>
+        <w:rPr>
+          <w:rFonts w:ascii="Arial" w:hAnsi="Arial" w:cs="Arial"/>
+          <w:color w:val="222222"/>
+          <w:sz w:val="19"/>
+          <w:szCs w:val="19"/>
+        </w:rPr>
+      </w:pPr>
+      <w:r>
+        <w:rPr>
+          <w:rFonts w:ascii="Arial" w:hAnsi="Arial" w:cs="Arial"/>
+          <w:color w:val="222222"/>
+          <w:sz w:val="19"/>
+          <w:szCs w:val="19"/>
+        </w:rPr>
+        <w:t> </w:t>
+      </w:r>
+    </w:p>
+    <w:p>
+      <w:pPr>
+        <w:shd w:val="clear" w:color="auto" w:fill="FFFFFF"/>
+        <w:rPr>
+          <w:rFonts w:ascii="Arial" w:hAnsi="Arial" w:cs="Arial"/>
+          <w:color w:val="222222"/>
+          <w:sz w:val="19"/>
+          <w:szCs w:val="19"/>
+        </w:rPr>
+      </w:pPr>
+      <w:r>
+        <w:rPr>
+          <w:rFonts w:ascii="Arial" w:hAnsi="Arial" w:cs="Arial"/>
+          <w:color w:val="222222"/>
+          <w:sz w:val="19"/>
+          <w:szCs w:val="19"/>
+        </w:rPr>
+        <w:t>-------- Пересылаемое сообщение--------</w:t>
+      </w:r>
+    </w:p>
+    <w:p>
+      <w:pPr>
+        <w:shd w:val="clear" w:color="auto" w:fill="FFFFFF"/>
+        <w:rPr>
+          <w:rFonts w:ascii="Arial" w:hAnsi="Arial" w:cs="Arial"/>
+          <w:color w:val="222222"/>
+          <w:sz w:val="19"/>
+          <w:szCs w:val="19"/>
+          <w:lang w:val="en-US"/>
+        </w:rPr>
+      </w:pPr>
+      <w:r>
+        <w:rPr>
+          <w:rFonts w:ascii="Arial" w:hAnsi="Arial" w:cs="Arial"/>
+          <w:color w:val="222222"/>
+          <w:sz w:val="19"/>
+          <w:szCs w:val="19"/>
+          <w:lang w:val="en-US"/>
+        </w:rPr>
+        <w:t>14.09.2016, 00:22, "Elizaveta Kuzmenko" &lt;</w:t>
+      </w:r>
+      <w:hyperlink r:id="rId11" w:tgtFrame="_blank" w:history="1">
+        <w:r>
+          <w:rPr>
+            <w:rStyle w:val="a4"/>
+            <w:rFonts w:ascii="Arial" w:hAnsi="Arial" w:cs="Arial"/>
+            <w:color w:val="1155CC"/>
+            <w:sz w:val="19"/>
+            <w:szCs w:val="19"/>
+            <w:lang w:val="en-US"/>
+          </w:rPr>
+          <w:t>lizaku77@gmail.com</w:t>
+        </w:r>
+      </w:hyperlink>
+      <w:r>
+        <w:rPr>
+          <w:rFonts w:ascii="Arial" w:hAnsi="Arial" w:cs="Arial"/>
+          <w:color w:val="222222"/>
+          <w:sz w:val="19"/>
+          <w:szCs w:val="19"/>
+          <w:lang w:val="en-US"/>
+        </w:rPr>
+        <w:t>&gt;:</w:t>
+      </w:r>
+    </w:p>
+    <w:p>
+      <w:pPr>
+        <w:shd w:val="clear" w:color="auto" w:fill="FFFFFF"/>
+        <w:rPr>
+          <w:rFonts w:ascii="Arial" w:hAnsi="Arial" w:cs="Arial"/>
+          <w:color w:val="222222"/>
+          <w:sz w:val="19"/>
+          <w:szCs w:val="19"/>
+          <w:lang w:val="en-US"/>
+        </w:rPr>
+      </w:pPr>
+      <w:r>
+        <w:rPr>
+          <w:rFonts w:ascii="Arial" w:hAnsi="Arial" w:cs="Arial"/>
+          <w:color w:val="222222"/>
+          <w:sz w:val="19"/>
+          <w:szCs w:val="19"/>
+          <w:lang w:val="en-US"/>
+        </w:rPr>
+        <w:t> </w:t>
+      </w:r>
+    </w:p>
+    <w:p>
+      <w:pPr>
+        <w:shd w:val="clear" w:color="auto" w:fill="FFFFFF"/>
+        <w:rPr>
+          <w:rFonts w:ascii="Arial" w:hAnsi="Arial" w:cs="Arial"/>
+          <w:color w:val="222222"/>
+          <w:sz w:val="19"/>
+          <w:szCs w:val="19"/>
+        </w:rPr>
+      </w:pPr>
+      <w:r>
+        <w:rPr>
+          <w:rFonts w:ascii="Arial" w:hAnsi="Arial" w:cs="Arial"/>
+          <w:color w:val="222222"/>
+          <w:sz w:val="19"/>
+          <w:szCs w:val="19"/>
+        </w:rPr>
+        <w:t>Всем добрый вечер!</w:t>
+      </w:r>
+      <w:r>
+        <w:rPr>
+          <w:rFonts w:ascii="Arial" w:hAnsi="Arial" w:cs="Arial"/>
+          <w:color w:val="222222"/>
+          <w:sz w:val="19"/>
+          <w:szCs w:val="19"/>
+        </w:rPr>
+        <w:br/>
+      </w:r>
+      <w:r>
+        <w:rPr>
+          <w:rFonts w:ascii="Arial" w:hAnsi="Arial" w:cs="Arial"/>
+          <w:color w:val="222222"/>
+          <w:sz w:val="19"/>
+          <w:szCs w:val="19"/>
+        </w:rPr>
+        <w:br/>
+        <w:t>В качестве домашнего задания нужно создать свою персональную страницу. За образец можно взять вот этот шаблон -</w:t>
+      </w:r>
+      <w:r>
+        <w:rPr>
+          <w:rStyle w:val="apple-converted-space"/>
+          <w:rFonts w:ascii="Arial" w:hAnsi="Arial" w:cs="Arial"/>
+          <w:color w:val="222222"/>
+          <w:sz w:val="19"/>
+          <w:szCs w:val="19"/>
+        </w:rPr>
+        <w:t> </w:t>
+      </w:r>
+      <w:hyperlink r:id="rId12" w:tgtFrame="_blank" w:history="1">
+        <w:r>
+          <w:rPr>
+            <w:rStyle w:val="a4"/>
+            <w:rFonts w:ascii="Arial" w:hAnsi="Arial" w:cs="Arial"/>
+            <w:color w:val="1155CC"/>
+            <w:sz w:val="19"/>
+            <w:szCs w:val="19"/>
+          </w:rPr>
+          <w:t>https://github.com/ElizavetaKuzmenko/Programming-and-computer-instruments/blob/master/example_webpage.html</w:t>
+        </w:r>
+      </w:hyperlink>
+      <w:r>
+        <w:rPr>
+          <w:rFonts w:ascii="Arial" w:hAnsi="Arial" w:cs="Arial"/>
+          <w:color w:val="222222"/>
+          <w:sz w:val="19"/>
+          <w:szCs w:val="19"/>
+        </w:rPr>
+        <w:t>,</w:t>
+      </w:r>
+      <w:r>
+        <w:rPr>
+          <w:rStyle w:val="apple-converted-space"/>
+          <w:rFonts w:ascii="Arial" w:hAnsi="Arial" w:cs="Arial"/>
+          <w:color w:val="222222"/>
+          <w:sz w:val="19"/>
+          <w:szCs w:val="19"/>
+        </w:rPr>
+        <w:t> </w:t>
+      </w:r>
+      <w:hyperlink r:id="rId13" w:tgtFrame="_blank" w:history="1">
+        <w:r>
+          <w:rPr>
+            <w:rStyle w:val="a4"/>
+            <w:rFonts w:ascii="Arial" w:hAnsi="Arial" w:cs="Arial"/>
+            <w:color w:val="1155CC"/>
+            <w:sz w:val="19"/>
+            <w:szCs w:val="19"/>
+          </w:rPr>
+          <w:t>http://web-corpora.net/Test2/example.php</w:t>
+        </w:r>
+      </w:hyperlink>
+      <w:r>
+        <w:rPr>
+          <w:rFonts w:ascii="Arial" w:hAnsi="Arial" w:cs="Arial"/>
+          <w:color w:val="222222"/>
+          <w:sz w:val="19"/>
+          <w:szCs w:val="19"/>
+        </w:rPr>
+        <w:t>. Можно сочинить что-нибудь своё, креатив приветствуется. Не обязательно создавать страницу при помощи bootstrap, но желательно, чтобы она в любом случае была симпатичной.</w:t>
+      </w:r>
+      <w:r>
+        <w:rPr>
+          <w:rFonts w:ascii="Arial" w:hAnsi="Arial" w:cs="Arial"/>
+          <w:color w:val="222222"/>
+          <w:sz w:val="19"/>
+          <w:szCs w:val="19"/>
+        </w:rPr>
+        <w:br/>
+      </w:r>
+      <w:r>
+        <w:rPr>
+          <w:rFonts w:ascii="Arial" w:hAnsi="Arial" w:cs="Arial"/>
+          <w:color w:val="222222"/>
+          <w:sz w:val="19"/>
+          <w:szCs w:val="19"/>
+        </w:rPr>
+        <w:br/>
+        <w:t>Поскольку следующее занятие уже послезавтра, сдать домашнее задание можно до вторника 20-го сентября. Страницу (созданный Вами файл в формате html) необходимо положить в свой репозиторий на гитхабе.</w:t>
+      </w:r>
+      <w:r>
+        <w:rPr>
+          <w:rFonts w:ascii="Arial" w:hAnsi="Arial" w:cs="Arial"/>
+          <w:color w:val="222222"/>
+          <w:sz w:val="19"/>
+          <w:szCs w:val="19"/>
+        </w:rPr>
+        <w:br/>
+        <w:t> </w:t>
+      </w:r>
+    </w:p>
+    <w:p>
+      <w:pPr>
+        <w:shd w:val="clear" w:color="auto" w:fill="FFFFFF"/>
+        <w:rPr>
+          <w:rFonts w:ascii="Arial" w:hAnsi="Arial" w:cs="Arial"/>
+          <w:color w:val="222222"/>
+          <w:sz w:val="19"/>
+          <w:szCs w:val="19"/>
+        </w:rPr>
+      </w:pPr>
+      <w:r>
+        <w:rPr>
+          <w:rFonts w:ascii="Arial" w:hAnsi="Arial" w:cs="Arial"/>
+          <w:color w:val="222222"/>
+          <w:sz w:val="19"/>
+          <w:szCs w:val="19"/>
+        </w:rPr>
+        <w:t>На всякий случай напомню, что страница нашего курса находится вот здесь:</w:t>
+      </w:r>
+      <w:r>
+        <w:rPr>
+          <w:rStyle w:val="apple-converted-space"/>
+          <w:rFonts w:ascii="Arial" w:hAnsi="Arial" w:cs="Arial"/>
+          <w:color w:val="222222"/>
+          <w:sz w:val="19"/>
+          <w:szCs w:val="19"/>
+        </w:rPr>
+        <w:t> </w:t>
+      </w:r>
+      <w:hyperlink r:id="rId14" w:tgtFrame="_blank" w:history="1">
+        <w:r>
+          <w:rPr>
+            <w:rStyle w:val="a4"/>
+            <w:rFonts w:ascii="Arial" w:hAnsi="Arial" w:cs="Arial"/>
+            <w:color w:val="1155CC"/>
+            <w:sz w:val="19"/>
+            <w:szCs w:val="19"/>
+          </w:rPr>
+          <w:t>https://github.com/ElizavetaKuzmenko/Programming-and-computer-instruments/wiki</w:t>
+        </w:r>
+      </w:hyperlink>
+    </w:p>
+    <w:p>
+      <w:pPr>
+        <w:shd w:val="clear" w:color="auto" w:fill="FFFFFF"/>
+        <w:rPr>
+          <w:rFonts w:ascii="Arial" w:hAnsi="Arial" w:cs="Arial"/>
+          <w:color w:val="222222"/>
+          <w:sz w:val="19"/>
+          <w:szCs w:val="19"/>
+        </w:rPr>
+      </w:pPr>
+      <w:r>
+        <w:rPr>
+          <w:rFonts w:ascii="Arial" w:hAnsi="Arial" w:cs="Arial"/>
+          <w:color w:val="222222"/>
+          <w:sz w:val="19"/>
+          <w:szCs w:val="19"/>
+        </w:rPr>
+        <w:t>Если Вы ещё не вписали адрес своего репозитория в</w:t>
+      </w:r>
+      <w:hyperlink r:id="rId15" w:tgtFrame="_blank" w:history="1">
+        <w:r>
+          <w:rPr>
+            <w:rStyle w:val="apple-converted-space"/>
+            <w:rFonts w:ascii="Arial" w:hAnsi="Arial" w:cs="Arial"/>
+            <w:color w:val="1155CC"/>
+            <w:sz w:val="19"/>
+            <w:szCs w:val="19"/>
+          </w:rPr>
+          <w:t> </w:t>
+        </w:r>
+        <w:r>
+          <w:rPr>
+            <w:rStyle w:val="a4"/>
+            <w:rFonts w:ascii="Arial" w:hAnsi="Arial" w:cs="Arial"/>
+            <w:color w:val="1155CC"/>
+            <w:sz w:val="19"/>
+            <w:szCs w:val="19"/>
+          </w:rPr>
+          <w:t>эту форму</w:t>
+        </w:r>
+      </w:hyperlink>
+      <w:r>
+        <w:rPr>
+          <w:rFonts w:ascii="Arial" w:hAnsi="Arial" w:cs="Arial"/>
+          <w:color w:val="222222"/>
+          <w:sz w:val="19"/>
+          <w:szCs w:val="19"/>
+        </w:rPr>
+        <w:t>, пожалуйста, сделайте это. Иначе мы не будем знать, куда Вы складываете домашние задания.</w:t>
+      </w:r>
+      <w:r>
+        <w:rPr>
+          <w:rFonts w:ascii="Arial" w:hAnsi="Arial" w:cs="Arial"/>
+          <w:color w:val="222222"/>
+          <w:sz w:val="19"/>
+          <w:szCs w:val="19"/>
+        </w:rPr>
+        <w:br/>
+        <w:t> </w:t>
+      </w:r>
+    </w:p>
+    <w:p>
+      <w:pPr>
+        <w:shd w:val="clear" w:color="auto" w:fill="FFFFFF"/>
+        <w:rPr>
+          <w:rFonts w:ascii="Arial" w:hAnsi="Arial" w:cs="Arial"/>
+          <w:color w:val="222222"/>
+          <w:sz w:val="19"/>
+          <w:szCs w:val="19"/>
+        </w:rPr>
+      </w:pPr>
+      <w:r>
+        <w:rPr>
+          <w:rFonts w:ascii="Arial" w:hAnsi="Arial" w:cs="Arial"/>
+          <w:color w:val="222222"/>
+          <w:sz w:val="19"/>
+          <w:szCs w:val="19"/>
+        </w:rPr>
+        <w:t>преподаватели курса</w:t>
+      </w:r>
+    </w:p>
+    <w:p>
+      <w:pPr>
+        <w:shd w:val="clear" w:color="auto" w:fill="FFFFFF"/>
+        <w:rPr>
+          <w:rFonts w:ascii="Arial" w:hAnsi="Arial" w:cs="Arial"/>
+          <w:color w:val="222222"/>
+          <w:sz w:val="19"/>
+          <w:szCs w:val="19"/>
+        </w:rPr>
+      </w:pPr>
+      <w:r>
+        <w:rPr>
+          <w:rFonts w:ascii="Arial" w:hAnsi="Arial" w:cs="Arial"/>
+          <w:color w:val="222222"/>
+          <w:sz w:val="19"/>
+          <w:szCs w:val="19"/>
+        </w:rPr>
+        <w:t> </w:t>
+      </w:r>
+    </w:p>
+    <w:p>
+      <w:pPr>
+        <w:shd w:val="clear" w:color="auto" w:fill="FFFFFF"/>
+        <w:rPr>
+          <w:rFonts w:ascii="Arial" w:hAnsi="Arial" w:cs="Arial"/>
+          <w:color w:val="222222"/>
+          <w:sz w:val="19"/>
+          <w:szCs w:val="19"/>
+        </w:rPr>
+      </w:pPr>
+      <w:r>
+        <w:rPr>
+          <w:rFonts w:ascii="Arial" w:hAnsi="Arial" w:cs="Arial"/>
+          <w:color w:val="222222"/>
+          <w:sz w:val="19"/>
+          <w:szCs w:val="19"/>
+        </w:rPr>
+        <w:t>-------- Конец пересылаемого сообщения --------</w:t>
+      </w:r>
+    </w:p>
+    <w:p>
+      <w:pPr>
+        <w:shd w:val="clear" w:color="auto" w:fill="FFFFFF"/>
+        <w:rPr>
+          <w:rFonts w:ascii="Arial" w:hAnsi="Arial" w:cs="Arial"/>
+          <w:color w:val="222222"/>
+          <w:sz w:val="19"/>
+          <w:szCs w:val="19"/>
+        </w:rPr>
+      </w:pPr>
+      <w:r>
+        <w:rPr>
+          <w:rFonts w:ascii="Arial" w:hAnsi="Arial" w:cs="Arial"/>
+          <w:color w:val="222222"/>
+          <w:sz w:val="19"/>
+          <w:szCs w:val="19"/>
+        </w:rPr>
+        <w:t> </w:t>
+      </w:r>
+    </w:p>
+    <w:p>
       <w:bookmarkStart w:id="0" w:name="_GoBack"/>
       <w:bookmarkEnd w:id="0"/>
     </w:p>
@@ -732,6 +2949,56 @@
     </w:sectPr>
   </w:body>
 </w:document>
+</file>
+
+<file path=word/endnotes.xml><?xml version="1.0" encoding="utf-8"?>
+<w:endnotes xmlns:wpc="http://schemas.microsoft.com/office/word/2010/wordprocessingCanvas" xmlns:mc="http://schemas.openxmlformats.org/markup-compatibility/2006" xmlns:o="urn:schemas-microsoft-com:office:office" xmlns:r="http://schemas.openxmlformats.org/officeDocument/2006/relationships" xmlns:m="http://schemas.openxmlformats.org/officeDocument/2006/math" xmlns:v="urn:schemas-microsoft-com:vml" xmlns:wp14="http://schemas.microsoft.com/office/word/2010/wordprocessingDrawing" xmlns:wp="http://schemas.openxmlformats.org/drawingml/2006/wordprocessingDrawing" xmlns:w10="urn:schemas-microsoft-com:office:word" xmlns:w="http://schemas.openxmlformats.org/wordprocessingml/2006/main" xmlns:w14="http://schemas.microsoft.com/office/word/2010/wordml" xmlns:w15="http://schemas.microsoft.com/office/word/2012/wordml" xmlns:wpg="http://schemas.microsoft.com/office/word/2010/wordprocessingGroup" xmlns:wpi="http://schemas.microsoft.com/office/word/2010/wordprocessingInk" xmlns:wne="http://schemas.microsoft.com/office/word/2006/wordml" xmlns:wps="http://schemas.microsoft.com/office/word/2010/wordprocessingShape" mc:Ignorable="w14 w15 wp14">
+  <w:endnote w:type="separator" w:id="-1">
+    <w:p>
+      <w:pPr>
+        <w:spacing w:after="0" w:line="240" w:lineRule="auto"/>
+      </w:pPr>
+      <w:r>
+        <w:separator/>
+      </w:r>
+    </w:p>
+  </w:endnote>
+  <w:endnote w:type="continuationSeparator" w:id="0">
+    <w:p>
+      <w:pPr>
+        <w:spacing w:after="0" w:line="240" w:lineRule="auto"/>
+      </w:pPr>
+      <w:r>
+        <w:continuationSeparator/>
+      </w:r>
+    </w:p>
+  </w:endnote>
+</w:endnotes>
+</file>
+
+<file path=word/footnotes.xml><?xml version="1.0" encoding="utf-8"?>
+<w:footnotes xmlns:wpc="http://schemas.microsoft.com/office/word/2010/wordprocessingCanvas" xmlns:mc="http://schemas.openxmlformats.org/markup-compatibility/2006" xmlns:o="urn:schemas-microsoft-com:office:office" xmlns:r="http://schemas.openxmlformats.org/officeDocument/2006/relationships" xmlns:m="http://schemas.openxmlformats.org/officeDocument/2006/math" xmlns:v="urn:schemas-microsoft-com:vml" xmlns:wp14="http://schemas.microsoft.com/office/word/2010/wordprocessingDrawing" xmlns:wp="http://schemas.openxmlformats.org/drawingml/2006/wordprocessingDrawing" xmlns:w10="urn:schemas-microsoft-com:office:word" xmlns:w="http://schemas.openxmlformats.org/wordprocessingml/2006/main" xmlns:w14="http://schemas.microsoft.com/office/word/2010/wordml" xmlns:w15="http://schemas.microsoft.com/office/word/2012/wordml" xmlns:wpg="http://schemas.microsoft.com/office/word/2010/wordprocessingGroup" xmlns:wpi="http://schemas.microsoft.com/office/word/2010/wordprocessingInk" xmlns:wne="http://schemas.microsoft.com/office/word/2006/wordml" xmlns:wps="http://schemas.microsoft.com/office/word/2010/wordprocessingShape" mc:Ignorable="w14 w15 wp14">
+  <w:footnote w:type="separator" w:id="-1">
+    <w:p>
+      <w:pPr>
+        <w:spacing w:after="0" w:line="240" w:lineRule="auto"/>
+      </w:pPr>
+      <w:r>
+        <w:separator/>
+      </w:r>
+    </w:p>
+  </w:footnote>
+  <w:footnote w:type="continuationSeparator" w:id="0">
+    <w:p>
+      <w:pPr>
+        <w:spacing w:after="0" w:line="240" w:lineRule="auto"/>
+      </w:pPr>
+      <w:r>
+        <w:continuationSeparator/>
+      </w:r>
+    </w:p>
+  </w:footnote>
+</w:footnotes>
 </file>
 
 <file path=word/numbering.xml><?xml version="1.0" encoding="utf-8"?>
@@ -1298,6 +3565,65 @@
       <w:u w:val="single"/>
     </w:rPr>
   </w:style>
+  <w:style w:type="paragraph" w:styleId="a5">
+    <w:name w:val="header"/>
+    <w:basedOn w:val="a"/>
+    <w:link w:val="a6"/>
+    <w:uiPriority w:val="99"/>
+    <w:unhideWhenUsed/>
+    <w:rsid w:val="00C05BC0"/>
+    <w:pPr>
+      <w:tabs>
+        <w:tab w:val="center" w:pos="4677"/>
+        <w:tab w:val="right" w:pos="9355"/>
+      </w:tabs>
+      <w:spacing w:after="0" w:line="240" w:lineRule="auto"/>
+    </w:pPr>
+  </w:style>
+  <w:style w:type="character" w:customStyle="1" w:styleId="a6">
+    <w:name w:val="Верхний колонтитул Знак"/>
+    <w:basedOn w:val="a0"/>
+    <w:link w:val="a5"/>
+    <w:uiPriority w:val="99"/>
+    <w:rsid w:val="00C05BC0"/>
+  </w:style>
+  <w:style w:type="paragraph" w:styleId="a7">
+    <w:name w:val="footer"/>
+    <w:basedOn w:val="a"/>
+    <w:link w:val="a8"/>
+    <w:uiPriority w:val="99"/>
+    <w:unhideWhenUsed/>
+    <w:rsid w:val="00C05BC0"/>
+    <w:pPr>
+      <w:tabs>
+        <w:tab w:val="center" w:pos="4677"/>
+        <w:tab w:val="right" w:pos="9355"/>
+      </w:tabs>
+      <w:spacing w:after="0" w:line="240" w:lineRule="auto"/>
+    </w:pPr>
+  </w:style>
+  <w:style w:type="character" w:customStyle="1" w:styleId="a8">
+    <w:name w:val="Нижний колонтитул Знак"/>
+    <w:basedOn w:val="a0"/>
+    <w:link w:val="a7"/>
+    <w:uiPriority w:val="99"/>
+    <w:rsid w:val="00C05BC0"/>
+  </w:style>
+  <w:style w:type="character" w:customStyle="1" w:styleId="hb">
+    <w:name w:val="hb"/>
+    <w:basedOn w:val="a0"/>
+    <w:rsid w:val="004B3D0B"/>
+  </w:style>
+  <w:style w:type="character" w:customStyle="1" w:styleId="apple-converted-space">
+    <w:name w:val="apple-converted-space"/>
+    <w:basedOn w:val="a0"/>
+    <w:rsid w:val="004B3D0B"/>
+  </w:style>
+  <w:style w:type="character" w:customStyle="1" w:styleId="g2">
+    <w:name w:val="g2"/>
+    <w:basedOn w:val="a0"/>
+    <w:rsid w:val="004B3D0B"/>
+  </w:style>
 </w:styles>
 </file>
 

</xml_diff>